<commit_message>
ENH: Regulatory requirements of the eIFU law. #2723
A new section with information of how to access the electronic instructions for use as well as the publishing website url has been added.
</commit_message>
<xml_diff>
--- a/starviewer/doc/help/quickstartguide/CA_Starviewer_Quick_start_guide.docx
+++ b/starviewer/doc/help/quickstartguide/CA_Starviewer_Quick_start_guide.docx
@@ -10,7 +10,7 @@
     <w:p/>
     <w:p>
       <w:pPr>
-        <w:pStyle w:val="Ttulo1"/>
+        <w:pStyle w:val="Heading1"/>
       </w:pPr>
       <w:r>
         <w:t>Com trobar un estudi al PACS</w:t>
@@ -25,13 +25,13 @@
       </w:r>
       <w:r>
         <w:rPr>
-          <w:rStyle w:val="Textoennegrita"/>
+          <w:rStyle w:val="Strong"/>
         </w:rPr>
         <w:t>Fitxer</w:t>
       </w:r>
       <w:r>
         <w:rPr>
-          <w:rStyle w:val="Textoennegrita"/>
+          <w:rStyle w:val="Strong"/>
         </w:rPr>
         <w:t>&gt;PACS</w:t>
       </w:r>
@@ -58,12 +58,10 @@
       <w:pPr>
         <w:jc w:val="center"/>
       </w:pPr>
-      <w:bookmarkStart w:id="0" w:name="_GoBack"/>
-      <w:bookmarkEnd w:id="0"/>
       <w:r>
         <w:rPr>
           <w:noProof/>
-          <w:lang w:eastAsia="ca-ES"/>
+          <w:lang w:val="en-US" w:eastAsia="en-US"/>
         </w:rPr>
         <w:drawing>
           <wp:inline distT="0" distB="0" distL="0" distR="0" wp14:anchorId="5D3F1F39" wp14:editId="599DA393">
@@ -123,7 +121,7 @@
       </w:r>
       <w:r>
         <w:rPr>
-          <w:rStyle w:val="Textoennegrita"/>
+          <w:rStyle w:val="Strong"/>
         </w:rPr>
         <w:t>Servidor PACS</w:t>
       </w:r>
@@ -157,7 +155,7 @@
       </w:r>
       <w:r>
         <w:rPr>
-          <w:rStyle w:val="Textoennegrita"/>
+          <w:rStyle w:val="Strong"/>
         </w:rPr>
         <w:t>Cercar</w:t>
       </w:r>
@@ -212,13 +210,13 @@
       </w:r>
       <w:r>
         <w:rPr>
-          <w:rStyle w:val="Textoennegrita"/>
+          <w:rStyle w:val="Strong"/>
         </w:rPr>
         <w:t>Descarrega i v</w:t>
       </w:r>
       <w:r>
         <w:rPr>
-          <w:rStyle w:val="Textoennegrita"/>
+          <w:rStyle w:val="Strong"/>
         </w:rPr>
         <w:t>isualitza</w:t>
       </w:r>
@@ -253,7 +251,7 @@
       </w:r>
       <w:r>
         <w:rPr>
-          <w:rStyle w:val="Textoennegrita"/>
+          <w:rStyle w:val="Strong"/>
         </w:rPr>
         <w:t>Descarrega</w:t>
       </w:r>
@@ -270,7 +268,7 @@
       </w:r>
       <w:r>
         <w:rPr>
-          <w:rStyle w:val="Textoennegrita"/>
+          <w:rStyle w:val="Strong"/>
         </w:rPr>
         <w:t>Cancel·la la cerca</w:t>
       </w:r>
@@ -287,7 +285,7 @@
       </w:r>
       <w:r>
         <w:rPr>
-          <w:rStyle w:val="Textoennegrita"/>
+          <w:rStyle w:val="Strong"/>
         </w:rPr>
         <w:t>Llista de peticions</w:t>
       </w:r>
@@ -301,17 +299,96 @@
     <w:p/>
     <w:p>
       <w:pPr>
-        <w:pStyle w:val="Ttulo1"/>
+        <w:pStyle w:val="Heading1"/>
+        <w:numPr>
+          <w:ilvl w:val="0"/>
+          <w:numId w:val="1"/>
+        </w:numPr>
       </w:pPr>
       <w:r>
-        <w:t xml:space="preserve">Escollir sèrie de l'estudi </w:t>
+        <w:t>Instruccions d’</w:t>
+      </w:r>
+      <w:r>
+        <w:t>ú</w:t>
+      </w:r>
+      <w:r>
+        <w:t>s electr</w:t>
+      </w:r>
+      <w:r>
+        <w:rPr>
+          <w:lang w:val="es-ES"/>
+        </w:rPr>
+        <w:t>Ò</w:t>
+      </w:r>
+      <w:r>
+        <w:t>niques</w:t>
       </w:r>
     </w:p>
     <w:p>
       <w:r>
+        <w:t>Podeu autoimprim</w:t>
+      </w:r>
+      <w:r>
+        <w:t>ir-vos aquestes instruccions d’ú</w:t>
+      </w:r>
+      <w:r>
+        <w:t xml:space="preserve">s usant la funció d’imprimir del vostre visualitzador de PDF, tanmateix, podeu demanar-ne una còpia impresa a </w:t>
+      </w:r>
+      <w:hyperlink r:id="rId9" w:history="1">
+        <w:r>
+          <w:rPr>
+            <w:rStyle w:val="Hyperlink"/>
+          </w:rPr>
+          <w:t>support@starviewer.udg.edu</w:t>
+        </w:r>
+      </w:hyperlink>
+      <w:r>
+        <w:t xml:space="preserve"> que sera tramesa sense cost i en 7 dies</w:t>
+      </w:r>
+      <w:r>
+        <w:t>.</w:t>
+      </w:r>
+    </w:p>
+    <w:p/>
+    <w:p>
+      <w:pPr>
+        <w:rPr>
+          <w:rStyle w:val="Strong"/>
+        </w:rPr>
+      </w:pPr>
+      <w:r>
+        <w:t xml:space="preserve">Les versions noves, actuals i velles de les instruccions es poden descarregar a </w:t>
+      </w:r>
+      <w:hyperlink r:id="rId10" w:history="1">
+        <w:r>
+          <w:rPr>
+            <w:rStyle w:val="Hyperlink"/>
+          </w:rPr>
+          <w:t>https://starviewer.org/eifu</w:t>
+        </w:r>
+      </w:hyperlink>
+      <w:bookmarkStart w:id="0" w:name="_GoBack"/>
+      <w:bookmarkEnd w:id="0"/>
+      <w:r>
+        <w:t>. Recomanem accedir a les instruccions a través del menú «ajuda» per tal d’assegurar que en visualitzeu les correctes.</w:t>
+      </w:r>
+    </w:p>
+    <w:p/>
+    <w:p/>
+    <w:p>
+      <w:pPr>
+        <w:pStyle w:val="Heading1"/>
+      </w:pPr>
+      <w:r>
+        <w:lastRenderedPageBreak/>
+        <w:t xml:space="preserve">Escollir sèrie de l'estudi </w:t>
+      </w:r>
+    </w:p>
+    <w:p>
+      <w:r>
         <w:rPr>
           <w:noProof/>
-          <w:lang w:eastAsia="ca-ES"/>
+          <w:lang w:val="en-US" w:eastAsia="en-US"/>
         </w:rPr>
         <w:drawing>
           <wp:anchor distT="0" distB="0" distL="114300" distR="114300" simplePos="0" relativeHeight="251658240" behindDoc="1" locked="0" layoutInCell="1" allowOverlap="1" wp14:anchorId="0F991E64" wp14:editId="002F8998">
@@ -347,7 +424,7 @@
                     </pic:cNvPicPr>
                   </pic:nvPicPr>
                   <pic:blipFill>
-                    <a:blip r:embed="rId9" cstate="print"/>
+                    <a:blip r:embed="rId11" cstate="print"/>
                     <a:srcRect/>
                     <a:stretch>
                       <a:fillRect/>
@@ -398,12 +475,12 @@
     <w:p/>
     <w:p>
       <w:pPr>
-        <w:pStyle w:val="Ttulo1"/>
+        <w:pStyle w:val="Heading1"/>
       </w:pPr>
       <w:r>
         <w:rPr>
           <w:noProof/>
-          <w:lang w:eastAsia="ca-ES"/>
+          <w:lang w:val="en-US" w:eastAsia="en-US"/>
         </w:rPr>
         <w:drawing>
           <wp:anchor distT="0" distB="0" distL="114300" distR="114300" simplePos="0" relativeHeight="251659264" behindDoc="1" locked="0" layoutInCell="1" allowOverlap="1" wp14:anchorId="3ABE4697" wp14:editId="30A6D571">
@@ -439,7 +516,7 @@
                     </pic:cNvPicPr>
                   </pic:nvPicPr>
                   <pic:blipFill>
-                    <a:blip r:embed="rId10"/>
+                    <a:blip r:embed="rId12"/>
                     <a:srcRect/>
                     <a:stretch>
                       <a:fillRect/>
@@ -477,11 +554,7 @@
         <w:t>1.</w:t>
       </w:r>
       <w:r>
-        <w:t xml:space="preserve"> Mantenir el botó dret del ratolí clicat dins </w:t>
-      </w:r>
-      <w:r>
-        <w:lastRenderedPageBreak/>
-        <w:t>una finestra</w:t>
+        <w:t xml:space="preserve"> Mantenir el botó dret del ratolí clicat dins una finestra</w:t>
       </w:r>
     </w:p>
     <w:p>
@@ -497,7 +570,7 @@
     <w:p/>
     <w:p>
       <w:pPr>
-        <w:pStyle w:val="Ttulo1"/>
+        <w:pStyle w:val="Heading1"/>
       </w:pPr>
       <w:r>
         <w:t xml:space="preserve"> Les eines</w:t>
@@ -538,7 +611,7 @@
               <w:rPr>
                 <w:noProof/>
                 <w:sz w:val="16"/>
-                <w:lang w:eastAsia="ca-ES"/>
+                <w:lang w:val="en-US" w:eastAsia="en-US"/>
               </w:rPr>
               <w:drawing>
                 <wp:inline distT="0" distB="0" distL="0" distR="0" wp14:anchorId="0B5715F6" wp14:editId="26F243E7">
@@ -558,7 +631,7 @@
                           </pic:cNvPicPr>
                         </pic:nvPicPr>
                         <pic:blipFill>
-                          <a:blip r:embed="rId11" cstate="print"/>
+                          <a:blip r:embed="rId13" cstate="print"/>
                           <a:srcRect/>
                           <a:stretch>
                             <a:fillRect/>
@@ -603,7 +676,7 @@
             </w:pPr>
             <w:r>
               <w:rPr>
-                <w:rStyle w:val="Textoennegrita"/>
+                <w:rStyle w:val="Strong"/>
                 <w:sz w:val="16"/>
               </w:rPr>
               <w:t>Scroll</w:t>
@@ -640,7 +713,7 @@
               <w:rPr>
                 <w:noProof/>
                 <w:sz w:val="16"/>
-                <w:lang w:eastAsia="ca-ES"/>
+                <w:lang w:val="en-US" w:eastAsia="en-US"/>
               </w:rPr>
               <w:drawing>
                 <wp:inline distT="0" distB="0" distL="0" distR="0" wp14:anchorId="3723BDF9" wp14:editId="713BD71D">
@@ -660,7 +733,7 @@
                           </pic:cNvPicPr>
                         </pic:nvPicPr>
                         <pic:blipFill>
-                          <a:blip r:embed="rId12"/>
+                          <a:blip r:embed="rId14"/>
                           <a:srcRect/>
                           <a:stretch>
                             <a:fillRect/>
@@ -692,7 +765,7 @@
               <w:rPr>
                 <w:noProof/>
                 <w:sz w:val="16"/>
-                <w:lang w:eastAsia="ca-ES"/>
+                <w:lang w:val="en-US" w:eastAsia="en-US"/>
               </w:rPr>
               <w:drawing>
                 <wp:inline distT="0" distB="0" distL="0" distR="0" wp14:anchorId="1FB875B0" wp14:editId="0287A80C">
@@ -712,7 +785,7 @@
                           </pic:cNvPicPr>
                         </pic:nvPicPr>
                         <pic:blipFill>
-                          <a:blip r:embed="rId13"/>
+                          <a:blip r:embed="rId15"/>
                           <a:srcRect/>
                           <a:stretch>
                             <a:fillRect/>
@@ -759,7 +832,7 @@
               <w:rPr>
                 <w:noProof/>
                 <w:sz w:val="16"/>
-                <w:lang w:eastAsia="ca-ES"/>
+                <w:lang w:val="en-US" w:eastAsia="en-US"/>
               </w:rPr>
               <w:drawing>
                 <wp:inline distT="0" distB="0" distL="0" distR="0" wp14:anchorId="2946964C" wp14:editId="1400B576">
@@ -777,7 +850,7 @@
                           <pic:cNvPicPr/>
                         </pic:nvPicPr>
                         <pic:blipFill>
-                          <a:blip r:embed="rId14"/>
+                          <a:blip r:embed="rId16"/>
                           <a:stretch>
                             <a:fillRect/>
                           </a:stretch>
@@ -813,7 +886,7 @@
             </w:pPr>
             <w:r>
               <w:rPr>
-                <w:rStyle w:val="Textoennegrita"/>
+                <w:rStyle w:val="Strong"/>
                 <w:sz w:val="16"/>
               </w:rPr>
               <w:t>Distribució dels visors.</w:t>
@@ -842,7 +915,7 @@
             <w:r>
               <w:rPr>
                 <w:noProof/>
-                <w:lang w:eastAsia="ca-ES"/>
+                <w:lang w:val="en-US" w:eastAsia="en-US"/>
               </w:rPr>
               <w:drawing>
                 <wp:inline distT="0" distB="0" distL="0" distR="0" wp14:anchorId="7A3E1DCC" wp14:editId="3C0A0236">
@@ -862,7 +935,7 @@
                           </pic:cNvPicPr>
                         </pic:nvPicPr>
                         <pic:blipFill>
-                          <a:blip r:embed="rId15" cstate="print"/>
+                          <a:blip r:embed="rId17" cstate="print"/>
                           <a:srcRect/>
                           <a:stretch>
                             <a:fillRect/>
@@ -893,7 +966,7 @@
             <w:r>
               <w:rPr>
                 <w:noProof/>
-                <w:lang w:eastAsia="ca-ES"/>
+                <w:lang w:val="en-US" w:eastAsia="en-US"/>
               </w:rPr>
               <w:drawing>
                 <wp:inline distT="0" distB="0" distL="0" distR="0" wp14:anchorId="6703A90E" wp14:editId="12797D51">
@@ -913,7 +986,7 @@
                           </pic:cNvPicPr>
                         </pic:nvPicPr>
                         <pic:blipFill>
-                          <a:blip r:embed="rId16"/>
+                          <a:blip r:embed="rId18"/>
                           <a:srcRect/>
                           <a:stretch>
                             <a:fillRect/>
@@ -954,7 +1027,7 @@
             </w:pPr>
             <w:r>
               <w:rPr>
-                <w:rStyle w:val="Textoennegrita"/>
+                <w:rStyle w:val="Strong"/>
                 <w:sz w:val="16"/>
               </w:rPr>
               <w:t xml:space="preserve">Zoom. </w:t>
@@ -985,7 +1058,7 @@
               <w:rPr>
                 <w:noProof/>
                 <w:sz w:val="16"/>
-                <w:lang w:eastAsia="ca-ES"/>
+                <w:lang w:val="en-US" w:eastAsia="en-US"/>
               </w:rPr>
               <w:drawing>
                 <wp:inline distT="0" distB="0" distL="0" distR="0" wp14:anchorId="59C9503C" wp14:editId="1B17F666">
@@ -1005,7 +1078,7 @@
                           </pic:cNvPicPr>
                         </pic:nvPicPr>
                         <pic:blipFill>
-                          <a:blip r:embed="rId12"/>
+                          <a:blip r:embed="rId14"/>
                           <a:srcRect/>
                           <a:stretch>
                             <a:fillRect/>
@@ -1052,7 +1125,7 @@
               <w:rPr>
                 <w:noProof/>
                 <w:sz w:val="16"/>
-                <w:lang w:eastAsia="ca-ES"/>
+                <w:lang w:val="en-US" w:eastAsia="en-US"/>
               </w:rPr>
               <w:drawing>
                 <wp:inline distT="0" distB="0" distL="0" distR="0" wp14:anchorId="0154706A" wp14:editId="1F693F51">
@@ -1072,7 +1145,7 @@
                           </pic:cNvPicPr>
                         </pic:nvPicPr>
                         <pic:blipFill>
-                          <a:blip r:embed="rId17" cstate="print"/>
+                          <a:blip r:embed="rId19" cstate="print"/>
                           <a:srcRect/>
                           <a:stretch>
                             <a:fillRect/>
@@ -1116,7 +1189,7 @@
             </w:pPr>
             <w:r>
               <w:rPr>
-                <w:rStyle w:val="Textoennegrita"/>
+                <w:rStyle w:val="Strong"/>
                 <w:sz w:val="16"/>
               </w:rPr>
               <w:t>Estudis relacionats.</w:t>
@@ -1151,7 +1224,7 @@
               <w:rPr>
                 <w:noProof/>
                 <w:sz w:val="16"/>
-                <w:lang w:eastAsia="ca-ES"/>
+                <w:lang w:val="en-US" w:eastAsia="en-US"/>
               </w:rPr>
               <w:drawing>
                 <wp:inline distT="0" distB="0" distL="0" distR="0" wp14:anchorId="23AED1BB" wp14:editId="04B0C6F8">
@@ -1171,7 +1244,7 @@
                           </pic:cNvPicPr>
                         </pic:nvPicPr>
                         <pic:blipFill>
-                          <a:blip r:embed="rId18" cstate="print"/>
+                          <a:blip r:embed="rId20" cstate="print"/>
                           <a:srcRect/>
                           <a:stretch>
                             <a:fillRect/>
@@ -1216,7 +1289,7 @@
             </w:pPr>
             <w:r>
               <w:rPr>
-                <w:rStyle w:val="Textoennegrita"/>
+                <w:rStyle w:val="Strong"/>
                 <w:sz w:val="16"/>
               </w:rPr>
               <w:t>Moure</w:t>
@@ -1252,7 +1325,7 @@
               <w:rPr>
                 <w:noProof/>
                 <w:sz w:val="16"/>
-                <w:lang w:eastAsia="ca-ES"/>
+                <w:lang w:val="en-US" w:eastAsia="en-US"/>
               </w:rPr>
               <w:drawing>
                 <wp:inline distT="0" distB="0" distL="0" distR="0" wp14:anchorId="0CCDD3A1" wp14:editId="4F3C73CF">
@@ -1272,7 +1345,7 @@
                           </pic:cNvPicPr>
                         </pic:nvPicPr>
                         <pic:blipFill>
-                          <a:blip r:embed="rId19" cstate="print"/>
+                          <a:blip r:embed="rId21" cstate="print"/>
                           <a:srcRect/>
                           <a:stretch>
                             <a:fillRect/>
@@ -1320,7 +1393,7 @@
                 <w:noProof/>
                 <w:sz w:val="16"/>
                 <w:szCs w:val="22"/>
-                <w:lang w:eastAsia="ca-ES"/>
+                <w:lang w:val="en-US" w:eastAsia="en-US"/>
               </w:rPr>
               <w:drawing>
                 <wp:inline distT="0" distB="0" distL="0" distR="0" wp14:anchorId="5D33A3C0" wp14:editId="211DF34A">
@@ -1340,7 +1413,7 @@
                           </pic:cNvPicPr>
                         </pic:nvPicPr>
                         <pic:blipFill>
-                          <a:blip r:embed="rId20" cstate="print"/>
+                          <a:blip r:embed="rId22" cstate="print"/>
                           <a:srcRect/>
                           <a:stretch>
                             <a:fillRect/>
@@ -1373,7 +1446,7 @@
                 <w:noProof/>
                 <w:sz w:val="16"/>
                 <w:szCs w:val="22"/>
-                <w:lang w:eastAsia="ca-ES"/>
+                <w:lang w:val="en-US" w:eastAsia="en-US"/>
               </w:rPr>
               <w:drawing>
                 <wp:inline distT="0" distB="0" distL="0" distR="0" wp14:anchorId="150B1F00" wp14:editId="66B0F08E">
@@ -1393,7 +1466,7 @@
                           </pic:cNvPicPr>
                         </pic:nvPicPr>
                         <pic:blipFill>
-                          <a:blip r:embed="rId21" cstate="print"/>
+                          <a:blip r:embed="rId23" cstate="print"/>
                           <a:srcRect/>
                           <a:stretch>
                             <a:fillRect/>
@@ -1426,7 +1499,7 @@
                 <w:noProof/>
                 <w:sz w:val="16"/>
                 <w:szCs w:val="22"/>
-                <w:lang w:eastAsia="ca-ES"/>
+                <w:lang w:val="en-US" w:eastAsia="en-US"/>
               </w:rPr>
               <w:drawing>
                 <wp:inline distT="0" distB="0" distL="0" distR="0" wp14:anchorId="2D096236" wp14:editId="5C09774D">
@@ -1446,7 +1519,7 @@
                           </pic:cNvPicPr>
                         </pic:nvPicPr>
                         <pic:blipFill>
-                          <a:blip r:embed="rId22" cstate="print"/>
+                          <a:blip r:embed="rId24" cstate="print"/>
                           <a:srcRect/>
                           <a:stretch>
                             <a:fillRect/>
@@ -1490,7 +1563,7 @@
             </w:pPr>
             <w:r>
               <w:rPr>
-                <w:rStyle w:val="Textoennegrita"/>
+                <w:rStyle w:val="Strong"/>
                 <w:sz w:val="16"/>
               </w:rPr>
               <w:t>Reconstruccions.</w:t>
@@ -1526,7 +1599,7 @@
               <w:rPr>
                 <w:noProof/>
                 <w:sz w:val="16"/>
-                <w:lang w:eastAsia="ca-ES"/>
+                <w:lang w:val="en-US" w:eastAsia="en-US"/>
               </w:rPr>
               <w:drawing>
                 <wp:inline distT="0" distB="0" distL="0" distR="0" wp14:anchorId="72329BF6" wp14:editId="1A962827">
@@ -1546,7 +1619,7 @@
                           </pic:cNvPicPr>
                         </pic:nvPicPr>
                         <pic:blipFill>
-                          <a:blip r:embed="rId23" cstate="print"/>
+                          <a:blip r:embed="rId25" cstate="print"/>
                           <a:srcRect/>
                           <a:stretch>
                             <a:fillRect/>
@@ -1590,7 +1663,7 @@
             </w:pPr>
             <w:r>
               <w:rPr>
-                <w:rStyle w:val="Textoennegrita"/>
+                <w:rStyle w:val="Strong"/>
                 <w:sz w:val="16"/>
               </w:rPr>
               <w:t>Canvi de finestra.</w:t>
@@ -1619,7 +1692,7 @@
               <w:rPr>
                 <w:noProof/>
                 <w:sz w:val="16"/>
-                <w:lang w:eastAsia="ca-ES"/>
+                <w:lang w:val="en-US" w:eastAsia="en-US"/>
               </w:rPr>
               <w:drawing>
                 <wp:anchor distT="0" distB="0" distL="114300" distR="114300" simplePos="0" relativeHeight="251666432" behindDoc="0" locked="0" layoutInCell="1" allowOverlap="1" wp14:anchorId="0D8F1658" wp14:editId="4558EDF5">
@@ -1647,7 +1720,7 @@
                           </pic:cNvPicPr>
                         </pic:nvPicPr>
                         <pic:blipFill>
-                          <a:blip r:embed="rId24" cstate="print"/>
+                          <a:blip r:embed="rId26" cstate="print"/>
                           <a:srcRect/>
                           <a:stretch>
                             <a:fillRect/>
@@ -1695,7 +1768,7 @@
                 <w:noProof/>
                 <w:sz w:val="16"/>
                 <w:szCs w:val="18"/>
-                <w:lang w:eastAsia="ca-ES"/>
+                <w:lang w:val="en-US" w:eastAsia="en-US"/>
               </w:rPr>
               <w:drawing>
                 <wp:inline distT="0" distB="0" distL="0" distR="0" wp14:anchorId="7FADAE7C" wp14:editId="450BCD1F">
@@ -1715,7 +1788,7 @@
                           </pic:cNvPicPr>
                         </pic:nvPicPr>
                         <pic:blipFill>
-                          <a:blip r:embed="rId25" cstate="print"/>
+                          <a:blip r:embed="rId27" cstate="print"/>
                           <a:srcRect/>
                           <a:stretch>
                             <a:fillRect/>
@@ -1748,7 +1821,7 @@
                 <w:noProof/>
                 <w:sz w:val="16"/>
                 <w:szCs w:val="18"/>
-                <w:lang w:eastAsia="ca-ES"/>
+                <w:lang w:val="en-US" w:eastAsia="en-US"/>
               </w:rPr>
               <w:drawing>
                 <wp:inline distT="0" distB="0" distL="0" distR="0" wp14:anchorId="70C904B0" wp14:editId="6AC5B963">
@@ -1763,267 +1836,6 @@
                       <pic:pic xmlns:pic="http://schemas.openxmlformats.org/drawingml/2006/picture">
                         <pic:nvPicPr>
                           <pic:cNvPr id="0" name="Picture 84"/>
-                          <pic:cNvPicPr>
-                            <a:picLocks noChangeAspect="1" noChangeArrowheads="1"/>
-                          </pic:cNvPicPr>
-                        </pic:nvPicPr>
-                        <pic:blipFill>
-                          <a:blip r:embed="rId26" cstate="print"/>
-                          <a:srcRect/>
-                          <a:stretch>
-                            <a:fillRect/>
-                          </a:stretch>
-                        </pic:blipFill>
-                        <pic:spPr bwMode="auto">
-                          <a:xfrm>
-                            <a:off x="0" y="0"/>
-                            <a:ext cx="209829" cy="216000"/>
-                          </a:xfrm>
-                          <a:prstGeom prst="rect">
-                            <a:avLst/>
-                          </a:prstGeom>
-                          <a:noFill/>
-                          <a:ln w="9525">
-                            <a:noFill/>
-                            <a:miter lim="800000"/>
-                            <a:headEnd/>
-                            <a:tailEnd/>
-                          </a:ln>
-                        </pic:spPr>
-                      </pic:pic>
-                    </a:graphicData>
-                  </a:graphic>
-                </wp:inline>
-              </w:drawing>
-            </w:r>
-          </w:p>
-        </w:tc>
-        <w:tc>
-          <w:tcPr>
-            <w:tcW w:w="3402" w:type="dxa"/>
-          </w:tcPr>
-          <w:p>
-            <w:pPr>
-              <w:spacing w:line="240" w:lineRule="auto"/>
-              <w:contextualSpacing/>
-              <w:rPr>
-                <w:sz w:val="16"/>
-              </w:rPr>
-            </w:pPr>
-            <w:r>
-              <w:rPr>
-                <w:rStyle w:val="Textoennegrita"/>
-                <w:sz w:val="16"/>
-              </w:rPr>
-              <w:t xml:space="preserve">Flip vertical/horitzontal. </w:t>
-            </w:r>
-            <w:r>
-              <w:rPr>
-                <w:sz w:val="16"/>
-                <w:szCs w:val="18"/>
-              </w:rPr>
-              <w:t>Realitza voltejar la imatge en vertical o horitzontal.</w:t>
-            </w:r>
-          </w:p>
-        </w:tc>
-      </w:tr>
-      <w:tr>
-        <w:trPr>
-          <w:trHeight w:val="390"/>
-        </w:trPr>
-        <w:tc>
-          <w:tcPr>
-            <w:tcW w:w="851" w:type="dxa"/>
-          </w:tcPr>
-          <w:p>
-            <w:pPr>
-              <w:spacing w:line="240" w:lineRule="auto"/>
-              <w:contextualSpacing/>
-              <w:jc w:val="right"/>
-              <w:rPr>
-                <w:sz w:val="16"/>
-              </w:rPr>
-            </w:pPr>
-            <w:r>
-              <w:rPr>
-                <w:noProof/>
-                <w:sz w:val="16"/>
-                <w:lang w:eastAsia="ca-ES"/>
-              </w:rPr>
-              <w:drawing>
-                <wp:inline distT="0" distB="0" distL="0" distR="0" wp14:anchorId="3E660912" wp14:editId="6B76C5FD">
-                  <wp:extent cx="219490" cy="214685"/>
-                  <wp:effectExtent l="19050" t="0" r="0" b="0"/>
-                  <wp:docPr id="263" name="Imagen 1" descr="C:\Users\Ester\Documents\starviewerRevertTools\starviewer\src\main\images\ellipticalROITool.png"/>
-                  <wp:cNvGraphicFramePr>
-                    <a:graphicFrameLocks xmlns:a="http://schemas.openxmlformats.org/drawingml/2006/main" noChangeAspect="1"/>
-                  </wp:cNvGraphicFramePr>
-                  <a:graphic xmlns:a="http://schemas.openxmlformats.org/drawingml/2006/main">
-                    <a:graphicData uri="http://schemas.openxmlformats.org/drawingml/2006/picture">
-                      <pic:pic xmlns:pic="http://schemas.openxmlformats.org/drawingml/2006/picture">
-                        <pic:nvPicPr>
-                          <pic:cNvPr id="0" name="Picture 1" descr="C:\Users\Ester\Documents\starviewerRevertTools\starviewer\src\main\images\ellipticalROITool.png"/>
-                          <pic:cNvPicPr>
-                            <a:picLocks noChangeAspect="1" noChangeArrowheads="1"/>
-                          </pic:cNvPicPr>
-                        </pic:nvPicPr>
-                        <pic:blipFill>
-                          <a:blip r:embed="rId27"/>
-                          <a:srcRect/>
-                          <a:stretch>
-                            <a:fillRect/>
-                          </a:stretch>
-                        </pic:blipFill>
-                        <pic:spPr bwMode="auto">
-                          <a:xfrm>
-                            <a:off x="0" y="0"/>
-                            <a:ext cx="216124" cy="218941"/>
-                          </a:xfrm>
-                          <a:prstGeom prst="rect">
-                            <a:avLst/>
-                          </a:prstGeom>
-                          <a:noFill/>
-                          <a:ln w="9525">
-                            <a:noFill/>
-                            <a:miter lim="800000"/>
-                            <a:headEnd/>
-                            <a:tailEnd/>
-                          </a:ln>
-                        </pic:spPr>
-                      </pic:pic>
-                    </a:graphicData>
-                  </a:graphic>
-                </wp:inline>
-              </w:drawing>
-            </w:r>
-          </w:p>
-        </w:tc>
-        <w:tc>
-          <w:tcPr>
-            <w:tcW w:w="2835" w:type="dxa"/>
-          </w:tcPr>
-          <w:p>
-            <w:pPr>
-              <w:spacing w:line="240" w:lineRule="auto"/>
-              <w:contextualSpacing/>
-              <w:rPr>
-                <w:sz w:val="16"/>
-              </w:rPr>
-            </w:pPr>
-            <w:r>
-              <w:rPr>
-                <w:rStyle w:val="Textoennegrita"/>
-                <w:sz w:val="16"/>
-              </w:rPr>
-              <w:t xml:space="preserve">ROI El·líptica. </w:t>
-            </w:r>
-            <w:r>
-              <w:rPr>
-                <w:sz w:val="16"/>
-              </w:rPr>
-              <w:t>Permet dibuixar una ROI en forma el·líptica, per calcular l’àrea i la mitjana dels valors dels vòxels.</w:t>
-            </w:r>
-          </w:p>
-        </w:tc>
-        <w:tc>
-          <w:tcPr>
-            <w:tcW w:w="709" w:type="dxa"/>
-          </w:tcPr>
-          <w:p>
-            <w:pPr>
-              <w:spacing w:line="240" w:lineRule="auto"/>
-              <w:contextualSpacing/>
-              <w:rPr>
-                <w:sz w:val="16"/>
-              </w:rPr>
-            </w:pPr>
-            <w:r>
-              <w:rPr>
-                <w:noProof/>
-                <w:sz w:val="16"/>
-                <w:lang w:eastAsia="ca-ES"/>
-              </w:rPr>
-              <w:drawing>
-                <wp:inline distT="0" distB="0" distL="0" distR="0" wp14:anchorId="46965B91" wp14:editId="1143AFCE">
-                  <wp:extent cx="120000" cy="216000"/>
-                  <wp:effectExtent l="19050" t="0" r="0" b="0"/>
-                  <wp:docPr id="337" name="Imagen 8" descr="botoesquerre"/>
-                  <wp:cNvGraphicFramePr>
-                    <a:graphicFrameLocks xmlns:a="http://schemas.openxmlformats.org/drawingml/2006/main" noChangeAspect="1"/>
-                  </wp:cNvGraphicFramePr>
-                  <a:graphic xmlns:a="http://schemas.openxmlformats.org/drawingml/2006/main">
-                    <a:graphicData uri="http://schemas.openxmlformats.org/drawingml/2006/picture">
-                      <pic:pic xmlns:pic="http://schemas.openxmlformats.org/drawingml/2006/picture">
-                        <pic:nvPicPr>
-                          <pic:cNvPr id="0" name="Picture 8" descr="botoesquerre"/>
-                          <pic:cNvPicPr>
-                            <a:picLocks noChangeAspect="1" noChangeArrowheads="1"/>
-                          </pic:cNvPicPr>
-                        </pic:nvPicPr>
-                        <pic:blipFill>
-                          <a:blip r:embed="rId12"/>
-                          <a:srcRect/>
-                          <a:stretch>
-                            <a:fillRect/>
-                          </a:stretch>
-                        </pic:blipFill>
-                        <pic:spPr bwMode="auto">
-                          <a:xfrm>
-                            <a:off x="0" y="0"/>
-                            <a:ext cx="120000" cy="216000"/>
-                          </a:xfrm>
-                          <a:prstGeom prst="rect">
-                            <a:avLst/>
-                          </a:prstGeom>
-                          <a:noFill/>
-                          <a:ln w="9525">
-                            <a:noFill/>
-                            <a:miter lim="800000"/>
-                            <a:headEnd/>
-                            <a:tailEnd/>
-                          </a:ln>
-                        </pic:spPr>
-                      </pic:pic>
-                    </a:graphicData>
-                  </a:graphic>
-                </wp:inline>
-              </w:drawing>
-            </w:r>
-          </w:p>
-        </w:tc>
-        <w:tc>
-          <w:tcPr>
-            <w:tcW w:w="1135" w:type="dxa"/>
-          </w:tcPr>
-          <w:p>
-            <w:pPr>
-              <w:spacing w:line="240" w:lineRule="auto"/>
-              <w:contextualSpacing/>
-              <w:jc w:val="right"/>
-              <w:rPr>
-                <w:sz w:val="16"/>
-              </w:rPr>
-            </w:pPr>
-            <w:r>
-              <w:rPr>
-                <w:noProof/>
-                <w:sz w:val="16"/>
-                <w:szCs w:val="18"/>
-                <w:lang w:eastAsia="ca-ES"/>
-              </w:rPr>
-              <w:drawing>
-                <wp:inline distT="0" distB="0" distL="0" distR="0" wp14:anchorId="6CBC3B6A" wp14:editId="0C403996">
-                  <wp:extent cx="209829" cy="216000"/>
-                  <wp:effectExtent l="19050" t="0" r="0" b="0"/>
-                  <wp:docPr id="264" name="Imagen 86"/>
-                  <wp:cNvGraphicFramePr>
-                    <a:graphicFrameLocks xmlns:a="http://schemas.openxmlformats.org/drawingml/2006/main" noChangeAspect="1"/>
-                  </wp:cNvGraphicFramePr>
-                  <a:graphic xmlns:a="http://schemas.openxmlformats.org/drawingml/2006/main">
-                    <a:graphicData uri="http://schemas.openxmlformats.org/drawingml/2006/picture">
-                      <pic:pic xmlns:pic="http://schemas.openxmlformats.org/drawingml/2006/picture">
-                        <pic:nvPicPr>
-                          <pic:cNvPr id="0" name="Picture 86"/>
                           <pic:cNvPicPr>
                             <a:picLocks noChangeAspect="1" noChangeArrowheads="1"/>
                           </pic:cNvPicPr>
@@ -2057,18 +1869,65 @@
                 </wp:inline>
               </w:drawing>
             </w:r>
+          </w:p>
+        </w:tc>
+        <w:tc>
+          <w:tcPr>
+            <w:tcW w:w="3402" w:type="dxa"/>
+          </w:tcPr>
+          <w:p>
+            <w:pPr>
+              <w:spacing w:line="240" w:lineRule="auto"/>
+              <w:contextualSpacing/>
+              <w:rPr>
+                <w:sz w:val="16"/>
+              </w:rPr>
+            </w:pPr>
+            <w:r>
+              <w:rPr>
+                <w:rStyle w:val="Strong"/>
+                <w:sz w:val="16"/>
+              </w:rPr>
+              <w:t xml:space="preserve">Flip vertical/horitzontal. </w:t>
+            </w:r>
+            <w:r>
+              <w:rPr>
+                <w:sz w:val="16"/>
+                <w:szCs w:val="18"/>
+              </w:rPr>
+              <w:t>Realitza voltejar la imatge en vertical o horitzontal.</w:t>
+            </w:r>
+          </w:p>
+        </w:tc>
+      </w:tr>
+      <w:tr>
+        <w:trPr>
+          <w:trHeight w:val="390"/>
+        </w:trPr>
+        <w:tc>
+          <w:tcPr>
+            <w:tcW w:w="851" w:type="dxa"/>
+          </w:tcPr>
+          <w:p>
+            <w:pPr>
+              <w:spacing w:line="240" w:lineRule="auto"/>
+              <w:contextualSpacing/>
+              <w:jc w:val="right"/>
+              <w:rPr>
+                <w:sz w:val="16"/>
+              </w:rPr>
+            </w:pPr>
             <w:r>
               <w:rPr>
                 <w:noProof/>
                 <w:sz w:val="16"/>
-                <w:szCs w:val="18"/>
-                <w:lang w:eastAsia="ca-ES"/>
+                <w:lang w:val="en-US" w:eastAsia="en-US"/>
               </w:rPr>
               <w:drawing>
-                <wp:inline distT="0" distB="0" distL="0" distR="0" wp14:anchorId="16EDEE82" wp14:editId="40E3C1DA">
-                  <wp:extent cx="209829" cy="216000"/>
+                <wp:inline distT="0" distB="0" distL="0" distR="0" wp14:anchorId="3E660912" wp14:editId="6B76C5FD">
+                  <wp:extent cx="219490" cy="214685"/>
                   <wp:effectExtent l="19050" t="0" r="0" b="0"/>
-                  <wp:docPr id="265" name="Imagen 89"/>
+                  <wp:docPr id="263" name="Imagen 1" descr="C:\Users\Ester\Documents\starviewerRevertTools\starviewer\src\main\images\ellipticalROITool.png"/>
                   <wp:cNvGraphicFramePr>
                     <a:graphicFrameLocks xmlns:a="http://schemas.openxmlformats.org/drawingml/2006/main" noChangeAspect="1"/>
                   </wp:cNvGraphicFramePr>
@@ -2076,13 +1935,174 @@
                     <a:graphicData uri="http://schemas.openxmlformats.org/drawingml/2006/picture">
                       <pic:pic xmlns:pic="http://schemas.openxmlformats.org/drawingml/2006/picture">
                         <pic:nvPicPr>
-                          <pic:cNvPr id="0" name="Picture 89"/>
+                          <pic:cNvPr id="0" name="Picture 1" descr="C:\Users\Ester\Documents\starviewerRevertTools\starviewer\src\main\images\ellipticalROITool.png"/>
                           <pic:cNvPicPr>
                             <a:picLocks noChangeAspect="1" noChangeArrowheads="1"/>
                           </pic:cNvPicPr>
                         </pic:nvPicPr>
                         <pic:blipFill>
-                          <a:blip r:embed="rId29" cstate="print"/>
+                          <a:blip r:embed="rId29"/>
+                          <a:srcRect/>
+                          <a:stretch>
+                            <a:fillRect/>
+                          </a:stretch>
+                        </pic:blipFill>
+                        <pic:spPr bwMode="auto">
+                          <a:xfrm>
+                            <a:off x="0" y="0"/>
+                            <a:ext cx="216124" cy="218941"/>
+                          </a:xfrm>
+                          <a:prstGeom prst="rect">
+                            <a:avLst/>
+                          </a:prstGeom>
+                          <a:noFill/>
+                          <a:ln w="9525">
+                            <a:noFill/>
+                            <a:miter lim="800000"/>
+                            <a:headEnd/>
+                            <a:tailEnd/>
+                          </a:ln>
+                        </pic:spPr>
+                      </pic:pic>
+                    </a:graphicData>
+                  </a:graphic>
+                </wp:inline>
+              </w:drawing>
+            </w:r>
+          </w:p>
+        </w:tc>
+        <w:tc>
+          <w:tcPr>
+            <w:tcW w:w="2835" w:type="dxa"/>
+          </w:tcPr>
+          <w:p>
+            <w:pPr>
+              <w:spacing w:line="240" w:lineRule="auto"/>
+              <w:contextualSpacing/>
+              <w:rPr>
+                <w:sz w:val="16"/>
+              </w:rPr>
+            </w:pPr>
+            <w:r>
+              <w:rPr>
+                <w:rStyle w:val="Strong"/>
+                <w:sz w:val="16"/>
+              </w:rPr>
+              <w:t xml:space="preserve">ROI El·líptica. </w:t>
+            </w:r>
+            <w:r>
+              <w:rPr>
+                <w:sz w:val="16"/>
+              </w:rPr>
+              <w:t>Permet dibuixar una ROI en forma el·líptica, per calcular l’àrea i la mitjana dels valors dels vòxels.</w:t>
+            </w:r>
+          </w:p>
+        </w:tc>
+        <w:tc>
+          <w:tcPr>
+            <w:tcW w:w="709" w:type="dxa"/>
+          </w:tcPr>
+          <w:p>
+            <w:pPr>
+              <w:spacing w:line="240" w:lineRule="auto"/>
+              <w:contextualSpacing/>
+              <w:rPr>
+                <w:sz w:val="16"/>
+              </w:rPr>
+            </w:pPr>
+            <w:r>
+              <w:rPr>
+                <w:noProof/>
+                <w:sz w:val="16"/>
+                <w:lang w:val="en-US" w:eastAsia="en-US"/>
+              </w:rPr>
+              <w:drawing>
+                <wp:inline distT="0" distB="0" distL="0" distR="0" wp14:anchorId="46965B91" wp14:editId="1143AFCE">
+                  <wp:extent cx="120000" cy="216000"/>
+                  <wp:effectExtent l="19050" t="0" r="0" b="0"/>
+                  <wp:docPr id="337" name="Imagen 8" descr="botoesquerre"/>
+                  <wp:cNvGraphicFramePr>
+                    <a:graphicFrameLocks xmlns:a="http://schemas.openxmlformats.org/drawingml/2006/main" noChangeAspect="1"/>
+                  </wp:cNvGraphicFramePr>
+                  <a:graphic xmlns:a="http://schemas.openxmlformats.org/drawingml/2006/main">
+                    <a:graphicData uri="http://schemas.openxmlformats.org/drawingml/2006/picture">
+                      <pic:pic xmlns:pic="http://schemas.openxmlformats.org/drawingml/2006/picture">
+                        <pic:nvPicPr>
+                          <pic:cNvPr id="0" name="Picture 8" descr="botoesquerre"/>
+                          <pic:cNvPicPr>
+                            <a:picLocks noChangeAspect="1" noChangeArrowheads="1"/>
+                          </pic:cNvPicPr>
+                        </pic:nvPicPr>
+                        <pic:blipFill>
+                          <a:blip r:embed="rId14"/>
+                          <a:srcRect/>
+                          <a:stretch>
+                            <a:fillRect/>
+                          </a:stretch>
+                        </pic:blipFill>
+                        <pic:spPr bwMode="auto">
+                          <a:xfrm>
+                            <a:off x="0" y="0"/>
+                            <a:ext cx="120000" cy="216000"/>
+                          </a:xfrm>
+                          <a:prstGeom prst="rect">
+                            <a:avLst/>
+                          </a:prstGeom>
+                          <a:noFill/>
+                          <a:ln w="9525">
+                            <a:noFill/>
+                            <a:miter lim="800000"/>
+                            <a:headEnd/>
+                            <a:tailEnd/>
+                          </a:ln>
+                        </pic:spPr>
+                      </pic:pic>
+                    </a:graphicData>
+                  </a:graphic>
+                </wp:inline>
+              </w:drawing>
+            </w:r>
+          </w:p>
+        </w:tc>
+        <w:tc>
+          <w:tcPr>
+            <w:tcW w:w="1135" w:type="dxa"/>
+          </w:tcPr>
+          <w:p>
+            <w:pPr>
+              <w:spacing w:line="240" w:lineRule="auto"/>
+              <w:contextualSpacing/>
+              <w:jc w:val="right"/>
+              <w:rPr>
+                <w:sz w:val="16"/>
+              </w:rPr>
+            </w:pPr>
+            <w:r>
+              <w:rPr>
+                <w:noProof/>
+                <w:sz w:val="16"/>
+                <w:szCs w:val="18"/>
+                <w:lang w:val="en-US" w:eastAsia="en-US"/>
+              </w:rPr>
+              <w:drawing>
+                <wp:inline distT="0" distB="0" distL="0" distR="0" wp14:anchorId="6CBC3B6A" wp14:editId="0C403996">
+                  <wp:extent cx="209829" cy="216000"/>
+                  <wp:effectExtent l="19050" t="0" r="0" b="0"/>
+                  <wp:docPr id="264" name="Imagen 86"/>
+                  <wp:cNvGraphicFramePr>
+                    <a:graphicFrameLocks xmlns:a="http://schemas.openxmlformats.org/drawingml/2006/main" noChangeAspect="1"/>
+                  </wp:cNvGraphicFramePr>
+                  <a:graphic xmlns:a="http://schemas.openxmlformats.org/drawingml/2006/main">
+                    <a:graphicData uri="http://schemas.openxmlformats.org/drawingml/2006/picture">
+                      <pic:pic xmlns:pic="http://schemas.openxmlformats.org/drawingml/2006/picture">
+                        <pic:nvPicPr>
+                          <pic:cNvPr id="0" name="Picture 86"/>
+                          <pic:cNvPicPr>
+                            <a:picLocks noChangeAspect="1" noChangeArrowheads="1"/>
+                          </pic:cNvPicPr>
+                        </pic:nvPicPr>
+                        <pic:blipFill>
+                          <a:blip r:embed="rId30" cstate="print"/>
                           <a:srcRect/>
                           <a:stretch>
                             <a:fillRect/>
@@ -2110,65 +2130,18 @@
                 </wp:inline>
               </w:drawing>
             </w:r>
-          </w:p>
-        </w:tc>
-        <w:tc>
-          <w:tcPr>
-            <w:tcW w:w="3402" w:type="dxa"/>
-          </w:tcPr>
-          <w:p>
-            <w:pPr>
-              <w:spacing w:line="240" w:lineRule="auto"/>
-              <w:contextualSpacing/>
-              <w:rPr>
-                <w:sz w:val="16"/>
-              </w:rPr>
-            </w:pPr>
-            <w:r>
-              <w:rPr>
-                <w:rStyle w:val="Textoennegrita"/>
-                <w:sz w:val="16"/>
-              </w:rPr>
-              <w:t>Rotació sentit horari/antihorari.</w:t>
-            </w:r>
-            <w:r>
-              <w:rPr>
+            <w:r>
+              <w:rPr>
+                <w:noProof/>
                 <w:sz w:val="16"/>
                 <w:szCs w:val="18"/>
-              </w:rPr>
-              <w:t xml:space="preserve"> Gira la imatge 90º en el sentit indicat.</w:t>
-            </w:r>
-          </w:p>
-        </w:tc>
-      </w:tr>
-      <w:tr>
-        <w:trPr>
-          <w:trHeight w:val="390"/>
-        </w:trPr>
-        <w:tc>
-          <w:tcPr>
-            <w:tcW w:w="851" w:type="dxa"/>
-          </w:tcPr>
-          <w:p>
-            <w:pPr>
-              <w:spacing w:line="240" w:lineRule="auto"/>
-              <w:contextualSpacing/>
-              <w:jc w:val="right"/>
-              <w:rPr>
-                <w:sz w:val="16"/>
-              </w:rPr>
-            </w:pPr>
-            <w:r>
-              <w:rPr>
-                <w:noProof/>
-                <w:sz w:val="16"/>
-                <w:lang w:eastAsia="ca-ES"/>
+                <w:lang w:val="en-US" w:eastAsia="en-US"/>
               </w:rPr>
               <w:drawing>
-                <wp:inline distT="0" distB="0" distL="0" distR="0" wp14:anchorId="7C908CC0" wp14:editId="5074A9AB">
-                  <wp:extent cx="216000" cy="216000"/>
+                <wp:inline distT="0" distB="0" distL="0" distR="0" wp14:anchorId="16EDEE82" wp14:editId="40E3C1DA">
+                  <wp:extent cx="209829" cy="216000"/>
                   <wp:effectExtent l="19050" t="0" r="0" b="0"/>
-                  <wp:docPr id="266" name="76 Imagen" descr="magicroitool.png"/>
+                  <wp:docPr id="265" name="Imagen 89"/>
                   <wp:cNvGraphicFramePr>
                     <a:graphicFrameLocks xmlns:a="http://schemas.openxmlformats.org/drawingml/2006/main" noChangeAspect="1"/>
                   </wp:cNvGraphicFramePr>
@@ -2176,158 +2149,7 @@
                     <a:graphicData uri="http://schemas.openxmlformats.org/drawingml/2006/picture">
                       <pic:pic xmlns:pic="http://schemas.openxmlformats.org/drawingml/2006/picture">
                         <pic:nvPicPr>
-                          <pic:cNvPr id="0" name="magicroitool.png"/>
-                          <pic:cNvPicPr/>
-                        </pic:nvPicPr>
-                        <pic:blipFill>
-                          <a:blip r:embed="rId30"/>
-                          <a:stretch>
-                            <a:fillRect/>
-                          </a:stretch>
-                        </pic:blipFill>
-                        <pic:spPr>
-                          <a:xfrm>
-                            <a:off x="0" y="0"/>
-                            <a:ext cx="216000" cy="216000"/>
-                          </a:xfrm>
-                          <a:prstGeom prst="rect">
-                            <a:avLst/>
-                          </a:prstGeom>
-                        </pic:spPr>
-                      </pic:pic>
-                    </a:graphicData>
-                  </a:graphic>
-                </wp:inline>
-              </w:drawing>
-            </w:r>
-          </w:p>
-        </w:tc>
-        <w:tc>
-          <w:tcPr>
-            <w:tcW w:w="2835" w:type="dxa"/>
-          </w:tcPr>
-          <w:p>
-            <w:pPr>
-              <w:spacing w:line="240" w:lineRule="auto"/>
-              <w:contextualSpacing/>
-              <w:rPr>
-                <w:sz w:val="16"/>
-              </w:rPr>
-            </w:pPr>
-            <w:r>
-              <w:rPr>
-                <w:rStyle w:val="Textoennegrita"/>
-                <w:sz w:val="16"/>
-              </w:rPr>
-              <w:t>ROI Màgica.</w:t>
-            </w:r>
-            <w:r>
-              <w:rPr>
-                <w:sz w:val="16"/>
-              </w:rPr>
-              <w:t xml:space="preserve"> Permet crear una ROI de forma semiautomàtica</w:t>
-            </w:r>
-          </w:p>
-        </w:tc>
-        <w:tc>
-          <w:tcPr>
-            <w:tcW w:w="709" w:type="dxa"/>
-          </w:tcPr>
-          <w:p>
-            <w:pPr>
-              <w:spacing w:line="240" w:lineRule="auto"/>
-              <w:contextualSpacing/>
-              <w:rPr>
-                <w:sz w:val="16"/>
-              </w:rPr>
-            </w:pPr>
-            <w:r>
-              <w:rPr>
-                <w:noProof/>
-                <w:sz w:val="16"/>
-                <w:lang w:eastAsia="ca-ES"/>
-              </w:rPr>
-              <w:drawing>
-                <wp:inline distT="0" distB="0" distL="0" distR="0" wp14:anchorId="269DF225" wp14:editId="145F33EF">
-                  <wp:extent cx="120000" cy="216000"/>
-                  <wp:effectExtent l="19050" t="0" r="0" b="0"/>
-                  <wp:docPr id="338" name="Imagen 8" descr="botoesquerre"/>
-                  <wp:cNvGraphicFramePr>
-                    <a:graphicFrameLocks xmlns:a="http://schemas.openxmlformats.org/drawingml/2006/main" noChangeAspect="1"/>
-                  </wp:cNvGraphicFramePr>
-                  <a:graphic xmlns:a="http://schemas.openxmlformats.org/drawingml/2006/main">
-                    <a:graphicData uri="http://schemas.openxmlformats.org/drawingml/2006/picture">
-                      <pic:pic xmlns:pic="http://schemas.openxmlformats.org/drawingml/2006/picture">
-                        <pic:nvPicPr>
-                          <pic:cNvPr id="0" name="Picture 8" descr="botoesquerre"/>
-                          <pic:cNvPicPr>
-                            <a:picLocks noChangeAspect="1" noChangeArrowheads="1"/>
-                          </pic:cNvPicPr>
-                        </pic:nvPicPr>
-                        <pic:blipFill>
-                          <a:blip r:embed="rId12"/>
-                          <a:srcRect/>
-                          <a:stretch>
-                            <a:fillRect/>
-                          </a:stretch>
-                        </pic:blipFill>
-                        <pic:spPr bwMode="auto">
-                          <a:xfrm>
-                            <a:off x="0" y="0"/>
-                            <a:ext cx="120000" cy="216000"/>
-                          </a:xfrm>
-                          <a:prstGeom prst="rect">
-                            <a:avLst/>
-                          </a:prstGeom>
-                          <a:noFill/>
-                          <a:ln w="9525">
-                            <a:noFill/>
-                            <a:miter lim="800000"/>
-                            <a:headEnd/>
-                            <a:tailEnd/>
-                          </a:ln>
-                        </pic:spPr>
-                      </pic:pic>
-                    </a:graphicData>
-                  </a:graphic>
-                </wp:inline>
-              </w:drawing>
-            </w:r>
-          </w:p>
-        </w:tc>
-        <w:tc>
-          <w:tcPr>
-            <w:tcW w:w="1135" w:type="dxa"/>
-          </w:tcPr>
-          <w:p>
-            <w:pPr>
-              <w:spacing w:line="240" w:lineRule="auto"/>
-              <w:contextualSpacing/>
-              <w:jc w:val="right"/>
-              <w:rPr>
-                <w:sz w:val="16"/>
-              </w:rPr>
-            </w:pPr>
-            <w:r>
-              <w:rPr>
-                <w:noProof/>
-                <w:sz w:val="16"/>
-                <w:szCs w:val="18"/>
-                <w:lang w:eastAsia="ca-ES"/>
-              </w:rPr>
-              <w:drawing>
-                <wp:inline distT="0" distB="0" distL="0" distR="0" wp14:anchorId="23581E09" wp14:editId="0684FA51">
-                  <wp:extent cx="209829" cy="216000"/>
-                  <wp:effectExtent l="19050" t="0" r="0" b="0"/>
-                  <wp:docPr id="267" name="Imagen 95"/>
-                  <wp:cNvGraphicFramePr>
-                    <a:graphicFrameLocks xmlns:a="http://schemas.openxmlformats.org/drawingml/2006/main" noChangeAspect="1"/>
-                  </wp:cNvGraphicFramePr>
-                  <a:graphic xmlns:a="http://schemas.openxmlformats.org/drawingml/2006/main">
-                    <a:graphicData uri="http://schemas.openxmlformats.org/drawingml/2006/picture">
-                      <pic:pic xmlns:pic="http://schemas.openxmlformats.org/drawingml/2006/picture">
-                        <pic:nvPicPr>
-                          <pic:cNvPr id="0" name="Picture 95"/>
+                          <pic:cNvPr id="0" name="Picture 89"/>
                           <pic:cNvPicPr>
                             <a:picLocks noChangeAspect="1" noChangeArrowheads="1"/>
                           </pic:cNvPicPr>
@@ -2377,24 +2199,24 @@
             </w:pPr>
             <w:r>
               <w:rPr>
-                <w:rStyle w:val="Textoennegrita"/>
-                <w:sz w:val="16"/>
-              </w:rPr>
-              <w:t>Restablir un visor.</w:t>
+                <w:rStyle w:val="Strong"/>
+                <w:sz w:val="16"/>
+              </w:rPr>
+              <w:t>Rotació sentit horari/antihorari.</w:t>
             </w:r>
             <w:r>
               <w:rPr>
                 <w:sz w:val="16"/>
                 <w:szCs w:val="18"/>
               </w:rPr>
-              <w:t xml:space="preserve"> Restableix el visor a l’estat inicial.</w:t>
+              <w:t xml:space="preserve"> Gira la imatge 90º en el sentit indicat.</w:t>
             </w:r>
           </w:p>
         </w:tc>
       </w:tr>
       <w:tr>
         <w:trPr>
-          <w:trHeight w:val="405"/>
+          <w:trHeight w:val="390"/>
         </w:trPr>
         <w:tc>
           <w:tcPr>
@@ -2413,13 +2235,13 @@
               <w:rPr>
                 <w:noProof/>
                 <w:sz w:val="16"/>
-                <w:lang w:eastAsia="ca-ES"/>
+                <w:lang w:val="en-US" w:eastAsia="en-US"/>
               </w:rPr>
               <w:drawing>
-                <wp:inline distT="0" distB="0" distL="0" distR="0" wp14:anchorId="3683ADFF" wp14:editId="74B6EECB">
-                  <wp:extent cx="211538" cy="214685"/>
+                <wp:inline distT="0" distB="0" distL="0" distR="0" wp14:anchorId="7C908CC0" wp14:editId="5074A9AB">
+                  <wp:extent cx="216000" cy="216000"/>
                   <wp:effectExtent l="19050" t="0" r="0" b="0"/>
-                  <wp:docPr id="268" name="Imagen 61"/>
+                  <wp:docPr id="266" name="76 Imagen" descr="magicroitool.png"/>
                   <wp:cNvGraphicFramePr>
                     <a:graphicFrameLocks xmlns:a="http://schemas.openxmlformats.org/drawingml/2006/main" noChangeAspect="1"/>
                   </wp:cNvGraphicFramePr>
@@ -2427,33 +2249,23 @@
                     <a:graphicData uri="http://schemas.openxmlformats.org/drawingml/2006/picture">
                       <pic:pic xmlns:pic="http://schemas.openxmlformats.org/drawingml/2006/picture">
                         <pic:nvPicPr>
-                          <pic:cNvPr id="0" name="Picture 61"/>
-                          <pic:cNvPicPr>
-                            <a:picLocks noChangeAspect="1" noChangeArrowheads="1"/>
-                          </pic:cNvPicPr>
+                          <pic:cNvPr id="0" name="magicroitool.png"/>
+                          <pic:cNvPicPr/>
                         </pic:nvPicPr>
                         <pic:blipFill>
-                          <a:blip r:embed="rId32" cstate="print"/>
-                          <a:srcRect/>
+                          <a:blip r:embed="rId32"/>
                           <a:stretch>
                             <a:fillRect/>
                           </a:stretch>
                         </pic:blipFill>
-                        <pic:spPr bwMode="auto">
+                        <pic:spPr>
                           <a:xfrm>
                             <a:off x="0" y="0"/>
-                            <a:ext cx="212725" cy="218440"/>
+                            <a:ext cx="216000" cy="216000"/>
                           </a:xfrm>
                           <a:prstGeom prst="rect">
                             <a:avLst/>
                           </a:prstGeom>
-                          <a:noFill/>
-                          <a:ln w="9525">
-                            <a:noFill/>
-                            <a:miter lim="800000"/>
-                            <a:headEnd/>
-                            <a:tailEnd/>
-                          </a:ln>
                         </pic:spPr>
                       </pic:pic>
                     </a:graphicData>
@@ -2477,16 +2289,16 @@
             </w:pPr>
             <w:r>
               <w:rPr>
-                <w:rStyle w:val="Textoennegrita"/>
-                <w:sz w:val="16"/>
-              </w:rPr>
-              <w:t>ROI Polilínia.</w:t>
-            </w:r>
-            <w:r>
-              <w:rPr>
-                <w:sz w:val="16"/>
-              </w:rPr>
-              <w:t xml:space="preserve"> Permet dibuixar una ROI de forma manual, per calcular l’àrea i la mitjana dels valors dels vòxels</w:t>
+                <w:rStyle w:val="Strong"/>
+                <w:sz w:val="16"/>
+              </w:rPr>
+              <w:t>ROI Màgica.</w:t>
+            </w:r>
+            <w:r>
+              <w:rPr>
+                <w:sz w:val="16"/>
+              </w:rPr>
+              <w:t xml:space="preserve"> Permet crear una ROI de forma semiautomàtica</w:t>
             </w:r>
           </w:p>
         </w:tc>
@@ -2506,13 +2318,13 @@
               <w:rPr>
                 <w:noProof/>
                 <w:sz w:val="16"/>
-                <w:lang w:eastAsia="ca-ES"/>
+                <w:lang w:val="en-US" w:eastAsia="en-US"/>
               </w:rPr>
               <w:drawing>
-                <wp:inline distT="0" distB="0" distL="0" distR="0" wp14:anchorId="28F3D5D0" wp14:editId="2D5E4DFA">
+                <wp:inline distT="0" distB="0" distL="0" distR="0" wp14:anchorId="269DF225" wp14:editId="145F33EF">
                   <wp:extent cx="120000" cy="216000"/>
                   <wp:effectExtent l="19050" t="0" r="0" b="0"/>
-                  <wp:docPr id="6" name="Imagen 8" descr="botoesquerre"/>
+                  <wp:docPr id="338" name="Imagen 8" descr="botoesquerre"/>
                   <wp:cNvGraphicFramePr>
                     <a:graphicFrameLocks xmlns:a="http://schemas.openxmlformats.org/drawingml/2006/main" noChangeAspect="1"/>
                   </wp:cNvGraphicFramePr>
@@ -2526,7 +2338,7 @@
                           </pic:cNvPicPr>
                         </pic:nvPicPr>
                         <pic:blipFill>
-                          <a:blip r:embed="rId12"/>
+                          <a:blip r:embed="rId14"/>
                           <a:srcRect/>
                           <a:stretch>
                             <a:fillRect/>
@@ -2574,13 +2386,13 @@
                 <w:noProof/>
                 <w:sz w:val="16"/>
                 <w:szCs w:val="18"/>
-                <w:lang w:eastAsia="ca-ES"/>
+                <w:lang w:val="en-US" w:eastAsia="en-US"/>
               </w:rPr>
               <w:drawing>
-                <wp:inline distT="0" distB="0" distL="0" distR="0" wp14:anchorId="15E23941" wp14:editId="22BB2664">
+                <wp:inline distT="0" distB="0" distL="0" distR="0" wp14:anchorId="23581E09" wp14:editId="0684FA51">
                   <wp:extent cx="209829" cy="216000"/>
                   <wp:effectExtent l="19050" t="0" r="0" b="0"/>
-                  <wp:docPr id="270" name="Imagen 97"/>
+                  <wp:docPr id="267" name="Imagen 95"/>
                   <wp:cNvGraphicFramePr>
                     <a:graphicFrameLocks xmlns:a="http://schemas.openxmlformats.org/drawingml/2006/main" noChangeAspect="1"/>
                   </wp:cNvGraphicFramePr>
@@ -2588,7 +2400,7 @@
                     <a:graphicData uri="http://schemas.openxmlformats.org/drawingml/2006/picture">
                       <pic:pic xmlns:pic="http://schemas.openxmlformats.org/drawingml/2006/picture">
                         <pic:nvPicPr>
-                          <pic:cNvPr id="0" name="Picture 97"/>
+                          <pic:cNvPr id="0" name="Picture 95"/>
                           <pic:cNvPicPr>
                             <a:picLocks noChangeAspect="1" noChangeArrowheads="1"/>
                           </pic:cNvPicPr>
@@ -2638,32 +2450,24 @@
             </w:pPr>
             <w:r>
               <w:rPr>
-                <w:rStyle w:val="Textoennegrita"/>
-                <w:sz w:val="16"/>
-              </w:rPr>
-              <w:t>Invertir escala de colors.</w:t>
-            </w:r>
-            <w:r>
-              <w:rPr>
-                <w:b/>
+                <w:rStyle w:val="Strong"/>
+                <w:sz w:val="16"/>
+              </w:rPr>
+              <w:t>Restablir un visor.</w:t>
+            </w:r>
+            <w:r>
+              <w:rPr>
                 <w:sz w:val="16"/>
                 <w:szCs w:val="18"/>
               </w:rPr>
-              <w:t xml:space="preserve"> </w:t>
-            </w:r>
-            <w:r>
-              <w:rPr>
-                <w:sz w:val="16"/>
-                <w:szCs w:val="18"/>
-              </w:rPr>
-              <w:t>Inverteix els colors de la imatge.</w:t>
+              <w:t xml:space="preserve"> Restableix el visor a l’estat inicial.</w:t>
             </w:r>
           </w:p>
         </w:tc>
       </w:tr>
       <w:tr>
         <w:trPr>
-          <w:trHeight w:val="390"/>
+          <w:trHeight w:val="405"/>
         </w:trPr>
         <w:tc>
           <w:tcPr>
@@ -2682,13 +2486,13 @@
               <w:rPr>
                 <w:noProof/>
                 <w:sz w:val="16"/>
-                <w:lang w:eastAsia="ca-ES"/>
+                <w:lang w:val="en-US" w:eastAsia="en-US"/>
               </w:rPr>
               <w:drawing>
-                <wp:inline distT="0" distB="0" distL="0" distR="0" wp14:anchorId="00BC9184" wp14:editId="5D27177E">
-                  <wp:extent cx="216000" cy="216000"/>
-                  <wp:effectExtent l="0" t="0" r="0" b="0"/>
-                  <wp:docPr id="271" name="81 Imagen" descr="circleTool.png"/>
+                <wp:inline distT="0" distB="0" distL="0" distR="0" wp14:anchorId="3683ADFF" wp14:editId="74B6EECB">
+                  <wp:extent cx="211538" cy="214685"/>
+                  <wp:effectExtent l="19050" t="0" r="0" b="0"/>
+                  <wp:docPr id="268" name="Imagen 61"/>
                   <wp:cNvGraphicFramePr>
                     <a:graphicFrameLocks xmlns:a="http://schemas.openxmlformats.org/drawingml/2006/main" noChangeAspect="1"/>
                   </wp:cNvGraphicFramePr>
@@ -2696,23 +2500,33 @@
                     <a:graphicData uri="http://schemas.openxmlformats.org/drawingml/2006/picture">
                       <pic:pic xmlns:pic="http://schemas.openxmlformats.org/drawingml/2006/picture">
                         <pic:nvPicPr>
-                          <pic:cNvPr id="0" name="circleTool.png"/>
-                          <pic:cNvPicPr/>
+                          <pic:cNvPr id="0" name="Picture 61"/>
+                          <pic:cNvPicPr>
+                            <a:picLocks noChangeAspect="1" noChangeArrowheads="1"/>
+                          </pic:cNvPicPr>
                         </pic:nvPicPr>
                         <pic:blipFill>
-                          <a:blip r:embed="rId34"/>
+                          <a:blip r:embed="rId34" cstate="print"/>
+                          <a:srcRect/>
                           <a:stretch>
                             <a:fillRect/>
                           </a:stretch>
                         </pic:blipFill>
-                        <pic:spPr>
+                        <pic:spPr bwMode="auto">
                           <a:xfrm>
                             <a:off x="0" y="0"/>
-                            <a:ext cx="216000" cy="216000"/>
+                            <a:ext cx="212725" cy="218440"/>
                           </a:xfrm>
                           <a:prstGeom prst="rect">
                             <a:avLst/>
                           </a:prstGeom>
+                          <a:noFill/>
+                          <a:ln w="9525">
+                            <a:noFill/>
+                            <a:miter lim="800000"/>
+                            <a:headEnd/>
+                            <a:tailEnd/>
+                          </a:ln>
                         </pic:spPr>
                       </pic:pic>
                     </a:graphicData>
@@ -2736,16 +2550,16 @@
             </w:pPr>
             <w:r>
               <w:rPr>
-                <w:rStyle w:val="Textoennegrita"/>
-                <w:sz w:val="16"/>
-              </w:rPr>
-              <w:t>Cercle.</w:t>
-            </w:r>
-            <w:r>
-              <w:rPr>
-                <w:sz w:val="16"/>
-              </w:rPr>
-              <w:t xml:space="preserve"> Permet crear una regió circular per trobar el centre</w:t>
+                <w:rStyle w:val="Strong"/>
+                <w:sz w:val="16"/>
+              </w:rPr>
+              <w:t>ROI Polilínia.</w:t>
+            </w:r>
+            <w:r>
+              <w:rPr>
+                <w:sz w:val="16"/>
+              </w:rPr>
+              <w:t xml:space="preserve"> Permet dibuixar una ROI de forma manual, per calcular l’àrea i la mitjana dels valors dels vòxels</w:t>
             </w:r>
           </w:p>
         </w:tc>
@@ -2765,13 +2579,13 @@
               <w:rPr>
                 <w:noProof/>
                 <w:sz w:val="16"/>
-                <w:lang w:eastAsia="ca-ES"/>
+                <w:lang w:val="en-US" w:eastAsia="en-US"/>
               </w:rPr>
               <w:drawing>
-                <wp:inline distT="0" distB="0" distL="0" distR="0" wp14:anchorId="3FBD32DD" wp14:editId="5855116A">
+                <wp:inline distT="0" distB="0" distL="0" distR="0" wp14:anchorId="28F3D5D0" wp14:editId="2D5E4DFA">
                   <wp:extent cx="120000" cy="216000"/>
                   <wp:effectExtent l="19050" t="0" r="0" b="0"/>
-                  <wp:docPr id="272" name="Imagen 8" descr="botoesquerre"/>
+                  <wp:docPr id="6" name="Imagen 8" descr="botoesquerre"/>
                   <wp:cNvGraphicFramePr>
                     <a:graphicFrameLocks xmlns:a="http://schemas.openxmlformats.org/drawingml/2006/main" noChangeAspect="1"/>
                   </wp:cNvGraphicFramePr>
@@ -2785,7 +2599,7 @@
                           </pic:cNvPicPr>
                         </pic:nvPicPr>
                         <pic:blipFill>
-                          <a:blip r:embed="rId12"/>
+                          <a:blip r:embed="rId14"/>
                           <a:srcRect/>
                           <a:stretch>
                             <a:fillRect/>
@@ -2833,7 +2647,266 @@
                 <w:noProof/>
                 <w:sz w:val="16"/>
                 <w:szCs w:val="18"/>
-                <w:lang w:eastAsia="ca-ES"/>
+                <w:lang w:val="en-US" w:eastAsia="en-US"/>
+              </w:rPr>
+              <w:drawing>
+                <wp:inline distT="0" distB="0" distL="0" distR="0" wp14:anchorId="15E23941" wp14:editId="22BB2664">
+                  <wp:extent cx="209829" cy="216000"/>
+                  <wp:effectExtent l="19050" t="0" r="0" b="0"/>
+                  <wp:docPr id="270" name="Imagen 97"/>
+                  <wp:cNvGraphicFramePr>
+                    <a:graphicFrameLocks xmlns:a="http://schemas.openxmlformats.org/drawingml/2006/main" noChangeAspect="1"/>
+                  </wp:cNvGraphicFramePr>
+                  <a:graphic xmlns:a="http://schemas.openxmlformats.org/drawingml/2006/main">
+                    <a:graphicData uri="http://schemas.openxmlformats.org/drawingml/2006/picture">
+                      <pic:pic xmlns:pic="http://schemas.openxmlformats.org/drawingml/2006/picture">
+                        <pic:nvPicPr>
+                          <pic:cNvPr id="0" name="Picture 97"/>
+                          <pic:cNvPicPr>
+                            <a:picLocks noChangeAspect="1" noChangeArrowheads="1"/>
+                          </pic:cNvPicPr>
+                        </pic:nvPicPr>
+                        <pic:blipFill>
+                          <a:blip r:embed="rId35" cstate="print"/>
+                          <a:srcRect/>
+                          <a:stretch>
+                            <a:fillRect/>
+                          </a:stretch>
+                        </pic:blipFill>
+                        <pic:spPr bwMode="auto">
+                          <a:xfrm>
+                            <a:off x="0" y="0"/>
+                            <a:ext cx="209829" cy="216000"/>
+                          </a:xfrm>
+                          <a:prstGeom prst="rect">
+                            <a:avLst/>
+                          </a:prstGeom>
+                          <a:noFill/>
+                          <a:ln w="9525">
+                            <a:noFill/>
+                            <a:miter lim="800000"/>
+                            <a:headEnd/>
+                            <a:tailEnd/>
+                          </a:ln>
+                        </pic:spPr>
+                      </pic:pic>
+                    </a:graphicData>
+                  </a:graphic>
+                </wp:inline>
+              </w:drawing>
+            </w:r>
+          </w:p>
+        </w:tc>
+        <w:tc>
+          <w:tcPr>
+            <w:tcW w:w="3402" w:type="dxa"/>
+          </w:tcPr>
+          <w:p>
+            <w:pPr>
+              <w:spacing w:line="240" w:lineRule="auto"/>
+              <w:contextualSpacing/>
+              <w:rPr>
+                <w:sz w:val="16"/>
+              </w:rPr>
+            </w:pPr>
+            <w:r>
+              <w:rPr>
+                <w:rStyle w:val="Strong"/>
+                <w:sz w:val="16"/>
+              </w:rPr>
+              <w:t>Invertir escala de colors.</w:t>
+            </w:r>
+            <w:r>
+              <w:rPr>
+                <w:b/>
+                <w:sz w:val="16"/>
+                <w:szCs w:val="18"/>
+              </w:rPr>
+              <w:t xml:space="preserve"> </w:t>
+            </w:r>
+            <w:r>
+              <w:rPr>
+                <w:sz w:val="16"/>
+                <w:szCs w:val="18"/>
+              </w:rPr>
+              <w:t>Inverteix els colors de la imatge.</w:t>
+            </w:r>
+          </w:p>
+        </w:tc>
+      </w:tr>
+      <w:tr>
+        <w:trPr>
+          <w:trHeight w:val="390"/>
+        </w:trPr>
+        <w:tc>
+          <w:tcPr>
+            <w:tcW w:w="851" w:type="dxa"/>
+          </w:tcPr>
+          <w:p>
+            <w:pPr>
+              <w:spacing w:line="240" w:lineRule="auto"/>
+              <w:contextualSpacing/>
+              <w:jc w:val="right"/>
+              <w:rPr>
+                <w:sz w:val="16"/>
+              </w:rPr>
+            </w:pPr>
+            <w:r>
+              <w:rPr>
+                <w:noProof/>
+                <w:sz w:val="16"/>
+                <w:lang w:val="en-US" w:eastAsia="en-US"/>
+              </w:rPr>
+              <w:drawing>
+                <wp:inline distT="0" distB="0" distL="0" distR="0" wp14:anchorId="00BC9184" wp14:editId="5D27177E">
+                  <wp:extent cx="216000" cy="216000"/>
+                  <wp:effectExtent l="0" t="0" r="0" b="0"/>
+                  <wp:docPr id="271" name="81 Imagen" descr="circleTool.png"/>
+                  <wp:cNvGraphicFramePr>
+                    <a:graphicFrameLocks xmlns:a="http://schemas.openxmlformats.org/drawingml/2006/main" noChangeAspect="1"/>
+                  </wp:cNvGraphicFramePr>
+                  <a:graphic xmlns:a="http://schemas.openxmlformats.org/drawingml/2006/main">
+                    <a:graphicData uri="http://schemas.openxmlformats.org/drawingml/2006/picture">
+                      <pic:pic xmlns:pic="http://schemas.openxmlformats.org/drawingml/2006/picture">
+                        <pic:nvPicPr>
+                          <pic:cNvPr id="0" name="circleTool.png"/>
+                          <pic:cNvPicPr/>
+                        </pic:nvPicPr>
+                        <pic:blipFill>
+                          <a:blip r:embed="rId36"/>
+                          <a:stretch>
+                            <a:fillRect/>
+                          </a:stretch>
+                        </pic:blipFill>
+                        <pic:spPr>
+                          <a:xfrm>
+                            <a:off x="0" y="0"/>
+                            <a:ext cx="216000" cy="216000"/>
+                          </a:xfrm>
+                          <a:prstGeom prst="rect">
+                            <a:avLst/>
+                          </a:prstGeom>
+                        </pic:spPr>
+                      </pic:pic>
+                    </a:graphicData>
+                  </a:graphic>
+                </wp:inline>
+              </w:drawing>
+            </w:r>
+          </w:p>
+        </w:tc>
+        <w:tc>
+          <w:tcPr>
+            <w:tcW w:w="2835" w:type="dxa"/>
+          </w:tcPr>
+          <w:p>
+            <w:pPr>
+              <w:spacing w:line="240" w:lineRule="auto"/>
+              <w:contextualSpacing/>
+              <w:rPr>
+                <w:sz w:val="16"/>
+              </w:rPr>
+            </w:pPr>
+            <w:r>
+              <w:rPr>
+                <w:rStyle w:val="Strong"/>
+                <w:sz w:val="16"/>
+              </w:rPr>
+              <w:t>Cercle.</w:t>
+            </w:r>
+            <w:r>
+              <w:rPr>
+                <w:sz w:val="16"/>
+              </w:rPr>
+              <w:t xml:space="preserve"> Permet crear una regió circular per trobar el centre</w:t>
+            </w:r>
+          </w:p>
+        </w:tc>
+        <w:tc>
+          <w:tcPr>
+            <w:tcW w:w="709" w:type="dxa"/>
+          </w:tcPr>
+          <w:p>
+            <w:pPr>
+              <w:spacing w:line="240" w:lineRule="auto"/>
+              <w:contextualSpacing/>
+              <w:rPr>
+                <w:sz w:val="16"/>
+              </w:rPr>
+            </w:pPr>
+            <w:r>
+              <w:rPr>
+                <w:noProof/>
+                <w:sz w:val="16"/>
+                <w:lang w:val="en-US" w:eastAsia="en-US"/>
+              </w:rPr>
+              <w:drawing>
+                <wp:inline distT="0" distB="0" distL="0" distR="0" wp14:anchorId="3FBD32DD" wp14:editId="5855116A">
+                  <wp:extent cx="120000" cy="216000"/>
+                  <wp:effectExtent l="19050" t="0" r="0" b="0"/>
+                  <wp:docPr id="272" name="Imagen 8" descr="botoesquerre"/>
+                  <wp:cNvGraphicFramePr>
+                    <a:graphicFrameLocks xmlns:a="http://schemas.openxmlformats.org/drawingml/2006/main" noChangeAspect="1"/>
+                  </wp:cNvGraphicFramePr>
+                  <a:graphic xmlns:a="http://schemas.openxmlformats.org/drawingml/2006/main">
+                    <a:graphicData uri="http://schemas.openxmlformats.org/drawingml/2006/picture">
+                      <pic:pic xmlns:pic="http://schemas.openxmlformats.org/drawingml/2006/picture">
+                        <pic:nvPicPr>
+                          <pic:cNvPr id="0" name="Picture 8" descr="botoesquerre"/>
+                          <pic:cNvPicPr>
+                            <a:picLocks noChangeAspect="1" noChangeArrowheads="1"/>
+                          </pic:cNvPicPr>
+                        </pic:nvPicPr>
+                        <pic:blipFill>
+                          <a:blip r:embed="rId14"/>
+                          <a:srcRect/>
+                          <a:stretch>
+                            <a:fillRect/>
+                          </a:stretch>
+                        </pic:blipFill>
+                        <pic:spPr bwMode="auto">
+                          <a:xfrm>
+                            <a:off x="0" y="0"/>
+                            <a:ext cx="120000" cy="216000"/>
+                          </a:xfrm>
+                          <a:prstGeom prst="rect">
+                            <a:avLst/>
+                          </a:prstGeom>
+                          <a:noFill/>
+                          <a:ln w="9525">
+                            <a:noFill/>
+                            <a:miter lim="800000"/>
+                            <a:headEnd/>
+                            <a:tailEnd/>
+                          </a:ln>
+                        </pic:spPr>
+                      </pic:pic>
+                    </a:graphicData>
+                  </a:graphic>
+                </wp:inline>
+              </w:drawing>
+            </w:r>
+          </w:p>
+        </w:tc>
+        <w:tc>
+          <w:tcPr>
+            <w:tcW w:w="1135" w:type="dxa"/>
+          </w:tcPr>
+          <w:p>
+            <w:pPr>
+              <w:spacing w:line="240" w:lineRule="auto"/>
+              <w:contextualSpacing/>
+              <w:jc w:val="right"/>
+              <w:rPr>
+                <w:sz w:val="16"/>
+              </w:rPr>
+            </w:pPr>
+            <w:r>
+              <w:rPr>
+                <w:noProof/>
+                <w:sz w:val="16"/>
+                <w:szCs w:val="18"/>
+                <w:lang w:val="en-US" w:eastAsia="en-US"/>
               </w:rPr>
               <w:drawing>
                 <wp:inline distT="0" distB="0" distL="0" distR="0" wp14:anchorId="5289F423" wp14:editId="1167BA62">
@@ -2853,7 +2926,7 @@
                           </pic:cNvPicPr>
                         </pic:nvPicPr>
                         <pic:blipFill>
-                          <a:blip r:embed="rId35" cstate="print"/>
+                          <a:blip r:embed="rId37" cstate="print"/>
                           <a:srcRect/>
                           <a:stretch>
                             <a:fillRect/>
@@ -2892,13 +2965,13 @@
               <w:spacing w:line="240" w:lineRule="auto"/>
               <w:contextualSpacing/>
               <w:rPr>
-                <w:rStyle w:val="Textoennegrita"/>
+                <w:rStyle w:val="Strong"/>
                 <w:sz w:val="16"/>
               </w:rPr>
             </w:pPr>
             <w:r>
               <w:rPr>
-                <w:rStyle w:val="Textoennegrita"/>
+                <w:rStyle w:val="Strong"/>
                 <w:sz w:val="16"/>
               </w:rPr>
               <w:t>Captura de pantalla.</w:t>
@@ -2935,7 +3008,7 @@
                 <w:noProof/>
                 <w:sz w:val="16"/>
                 <w:szCs w:val="22"/>
-                <w:lang w:eastAsia="ca-ES"/>
+                <w:lang w:val="en-US" w:eastAsia="en-US"/>
               </w:rPr>
               <w:drawing>
                 <wp:inline distT="0" distB="0" distL="0" distR="0" wp14:anchorId="53660902" wp14:editId="0C746F8A">
@@ -2955,7 +3028,7 @@
                           </pic:cNvPicPr>
                         </pic:nvPicPr>
                         <pic:blipFill>
-                          <a:blip r:embed="rId36" cstate="print"/>
+                          <a:blip r:embed="rId38" cstate="print"/>
                           <a:srcRect/>
                           <a:stretch>
                             <a:fillRect/>
@@ -2999,7 +3072,7 @@
             </w:pPr>
             <w:r>
               <w:rPr>
-                <w:rStyle w:val="Textoennegrita"/>
+                <w:rStyle w:val="Strong"/>
                 <w:sz w:val="16"/>
               </w:rPr>
               <w:t>Distància.</w:t>
@@ -3029,7 +3102,7 @@
               <w:rPr>
                 <w:noProof/>
                 <w:sz w:val="16"/>
-                <w:lang w:eastAsia="ca-ES"/>
+                <w:lang w:val="en-US" w:eastAsia="en-US"/>
               </w:rPr>
               <w:drawing>
                 <wp:inline distT="0" distB="0" distL="0" distR="0" wp14:anchorId="69E7C47E" wp14:editId="7B69FAEC">
@@ -3049,7 +3122,7 @@
                           </pic:cNvPicPr>
                         </pic:nvPicPr>
                         <pic:blipFill>
-                          <a:blip r:embed="rId12"/>
+                          <a:blip r:embed="rId14"/>
                           <a:srcRect/>
                           <a:stretch>
                             <a:fillRect/>
@@ -3097,7 +3170,7 @@
                 <w:noProof/>
                 <w:sz w:val="16"/>
                 <w:szCs w:val="18"/>
-                <w:lang w:eastAsia="ca-ES"/>
+                <w:lang w:val="en-US" w:eastAsia="en-US"/>
               </w:rPr>
               <w:drawing>
                 <wp:inline distT="0" distB="0" distL="0" distR="0" wp14:anchorId="2BCC382E" wp14:editId="54940DB5">
@@ -3117,7 +3190,7 @@
                           </pic:cNvPicPr>
                         </pic:nvPicPr>
                         <pic:blipFill>
-                          <a:blip r:embed="rId37" cstate="print"/>
+                          <a:blip r:embed="rId39" cstate="print"/>
                           <a:srcRect/>
                           <a:stretch>
                             <a:fillRect/>
@@ -3161,7 +3234,7 @@
             </w:pPr>
             <w:r>
               <w:rPr>
-                <w:rStyle w:val="Textoennegrita"/>
+                <w:rStyle w:val="Strong"/>
                 <w:sz w:val="16"/>
               </w:rPr>
               <w:t xml:space="preserve">Guardar una sèrie. </w:t>
@@ -3198,7 +3271,7 @@
                 <w:noProof/>
                 <w:sz w:val="16"/>
                 <w:szCs w:val="22"/>
-                <w:lang w:eastAsia="ca-ES"/>
+                <w:lang w:val="en-US" w:eastAsia="en-US"/>
               </w:rPr>
               <w:drawing>
                 <wp:inline distT="0" distB="0" distL="0" distR="0" wp14:anchorId="4EDEC028" wp14:editId="527E8B7B">
@@ -3218,7 +3291,7 @@
                           </pic:cNvPicPr>
                         </pic:nvPicPr>
                         <pic:blipFill>
-                          <a:blip r:embed="rId38" cstate="print"/>
+                          <a:blip r:embed="rId40" cstate="print"/>
                           <a:srcRect/>
                           <a:stretch>
                             <a:fillRect/>
@@ -3262,7 +3335,7 @@
             </w:pPr>
             <w:r>
               <w:rPr>
-                <w:rStyle w:val="Textoennegrita"/>
+                <w:rStyle w:val="Strong"/>
                 <w:sz w:val="16"/>
               </w:rPr>
               <w:t>Angle.</w:t>
@@ -3292,7 +3365,7 @@
               <w:rPr>
                 <w:noProof/>
                 <w:sz w:val="16"/>
-                <w:lang w:eastAsia="ca-ES"/>
+                <w:lang w:val="en-US" w:eastAsia="en-US"/>
               </w:rPr>
               <w:drawing>
                 <wp:inline distT="0" distB="0" distL="0" distR="0" wp14:anchorId="5BB9DC6D" wp14:editId="044A2D46">
@@ -3312,7 +3385,7 @@
                           </pic:cNvPicPr>
                         </pic:nvPicPr>
                         <pic:blipFill>
-                          <a:blip r:embed="rId12"/>
+                          <a:blip r:embed="rId14"/>
                           <a:srcRect/>
                           <a:stretch>
                             <a:fillRect/>
@@ -3359,7 +3432,7 @@
               <w:rPr>
                 <w:noProof/>
                 <w:sz w:val="16"/>
-                <w:lang w:eastAsia="ca-ES"/>
+                <w:lang w:val="en-US" w:eastAsia="en-US"/>
               </w:rPr>
               <w:drawing>
                 <wp:inline distT="0" distB="0" distL="0" distR="0" wp14:anchorId="2CB78A95" wp14:editId="184C39CB">
@@ -3377,7 +3450,7 @@
                           <pic:cNvPicPr/>
                         </pic:nvPicPr>
                         <pic:blipFill>
-                          <a:blip r:embed="rId39"/>
+                          <a:blip r:embed="rId41"/>
                           <a:stretch>
                             <a:fillRect/>
                           </a:stretch>
@@ -3408,13 +3481,13 @@
               <w:spacing w:line="240" w:lineRule="auto"/>
               <w:contextualSpacing/>
               <w:rPr>
-                <w:rStyle w:val="Textoennegrita"/>
+                <w:rStyle w:val="Strong"/>
                 <w:sz w:val="16"/>
               </w:rPr>
             </w:pPr>
             <w:r>
               <w:rPr>
-                <w:rStyle w:val="Textoennegrita"/>
+                <w:rStyle w:val="Strong"/>
                 <w:sz w:val="16"/>
               </w:rPr>
               <w:t xml:space="preserve">Reprodueix. </w:t>
@@ -3451,7 +3524,7 @@
                 <w:noProof/>
                 <w:sz w:val="16"/>
                 <w:szCs w:val="22"/>
-                <w:lang w:eastAsia="ca-ES"/>
+                <w:lang w:val="en-US" w:eastAsia="en-US"/>
               </w:rPr>
               <w:drawing>
                 <wp:inline distT="0" distB="0" distL="0" distR="0" wp14:anchorId="3F51D50C" wp14:editId="4166FEF5">
@@ -3471,7 +3544,7 @@
                           </pic:cNvPicPr>
                         </pic:nvPicPr>
                         <pic:blipFill>
-                          <a:blip r:embed="rId40" cstate="print"/>
+                          <a:blip r:embed="rId42" cstate="print"/>
                           <a:srcRect/>
                           <a:stretch>
                             <a:fillRect/>
@@ -3515,7 +3588,7 @@
             </w:pPr>
             <w:r>
               <w:rPr>
-                <w:rStyle w:val="Textoennegrita"/>
+                <w:rStyle w:val="Strong"/>
                 <w:sz w:val="16"/>
               </w:rPr>
               <w:t>Angle obert.</w:t>
@@ -3545,7 +3618,7 @@
               <w:rPr>
                 <w:noProof/>
                 <w:sz w:val="16"/>
-                <w:lang w:eastAsia="ca-ES"/>
+                <w:lang w:val="en-US" w:eastAsia="en-US"/>
               </w:rPr>
               <w:drawing>
                 <wp:inline distT="0" distB="0" distL="0" distR="0" wp14:anchorId="274FCF6D" wp14:editId="3BD55AF2">
@@ -3565,7 +3638,7 @@
                           </pic:cNvPicPr>
                         </pic:nvPicPr>
                         <pic:blipFill>
-                          <a:blip r:embed="rId12"/>
+                          <a:blip r:embed="rId14"/>
                           <a:srcRect/>
                           <a:stretch>
                             <a:fillRect/>
@@ -3619,7 +3692,7 @@
                 <w:noProof/>
                 <w:sz w:val="16"/>
                 <w:szCs w:val="18"/>
-                <w:lang w:eastAsia="ca-ES"/>
+                <w:lang w:val="en-US" w:eastAsia="en-US"/>
               </w:rPr>
               <w:drawing>
                 <wp:inline distT="0" distB="0" distL="0" distR="0" wp14:anchorId="030EC14C" wp14:editId="681A29BE">
@@ -3639,7 +3712,7 @@
                           </pic:cNvPicPr>
                         </pic:nvPicPr>
                         <pic:blipFill>
-                          <a:blip r:embed="rId41" cstate="print"/>
+                          <a:blip r:embed="rId43" cstate="print"/>
                           <a:srcRect/>
                           <a:stretch>
                             <a:fillRect/>
@@ -3683,7 +3756,7 @@
             </w:pPr>
             <w:r>
               <w:rPr>
-                <w:rStyle w:val="Textoennegrita"/>
+                <w:rStyle w:val="Strong"/>
                 <w:sz w:val="16"/>
               </w:rPr>
               <w:t>Informació pacient.</w:t>
@@ -3721,7 +3794,7 @@
                 <w:noProof/>
                 <w:sz w:val="16"/>
                 <w:szCs w:val="22"/>
-                <w:lang w:eastAsia="ca-ES"/>
+                <w:lang w:val="en-US" w:eastAsia="en-US"/>
               </w:rPr>
               <w:drawing>
                 <wp:inline distT="0" distB="0" distL="0" distR="0" wp14:anchorId="4EC05383" wp14:editId="4350B23D">
@@ -3741,7 +3814,7 @@
                           </pic:cNvPicPr>
                         </pic:nvPicPr>
                         <pic:blipFill>
-                          <a:blip r:embed="rId42" cstate="print"/>
+                          <a:blip r:embed="rId44" cstate="print"/>
                           <a:srcRect/>
                           <a:stretch>
                             <a:fillRect/>
@@ -3774,7 +3847,7 @@
                 <w:noProof/>
                 <w:sz w:val="16"/>
                 <w:szCs w:val="22"/>
-                <w:lang w:eastAsia="ca-ES"/>
+                <w:lang w:val="en-US" w:eastAsia="en-US"/>
               </w:rPr>
               <w:drawing>
                 <wp:inline distT="0" distB="0" distL="0" distR="0" wp14:anchorId="09D2AC59" wp14:editId="722A922B">
@@ -3792,7 +3865,7 @@
                           <pic:cNvPicPr/>
                         </pic:nvPicPr>
                         <pic:blipFill>
-                          <a:blip r:embed="rId43" cstate="print"/>
+                          <a:blip r:embed="rId45" cstate="print"/>
                           <a:srcRect b="15625"/>
                           <a:stretch>
                             <a:fillRect/>
@@ -3829,7 +3902,7 @@
             </w:pPr>
             <w:r>
               <w:rPr>
-                <w:rStyle w:val="Textoennegrita"/>
+                <w:rStyle w:val="Strong"/>
                 <w:sz w:val="16"/>
               </w:rPr>
               <w:t>Esborrar/Esborrar tot el visor,</w:t>
@@ -3859,7 +3932,7 @@
               <w:rPr>
                 <w:noProof/>
                 <w:sz w:val="16"/>
-                <w:lang w:eastAsia="ca-ES"/>
+                <w:lang w:val="en-US" w:eastAsia="en-US"/>
               </w:rPr>
               <w:drawing>
                 <wp:inline distT="0" distB="0" distL="0" distR="0" wp14:anchorId="66367288" wp14:editId="51D4AF6F">
@@ -3879,7 +3952,7 @@
                           </pic:cNvPicPr>
                         </pic:nvPicPr>
                         <pic:blipFill>
-                          <a:blip r:embed="rId12"/>
+                          <a:blip r:embed="rId14"/>
                           <a:srcRect/>
                           <a:stretch>
                             <a:fillRect/>
@@ -3927,7 +4000,7 @@
                 <w:noProof/>
                 <w:sz w:val="16"/>
                 <w:szCs w:val="18"/>
-                <w:lang w:eastAsia="ca-ES"/>
+                <w:lang w:val="en-US" w:eastAsia="en-US"/>
               </w:rPr>
               <w:drawing>
                 <wp:inline distT="0" distB="0" distL="0" distR="0" wp14:anchorId="675B21F8" wp14:editId="2E330F78">
@@ -3947,7 +4020,7 @@
                           </pic:cNvPicPr>
                         </pic:nvPicPr>
                         <pic:blipFill>
-                          <a:blip r:embed="rId44" cstate="print"/>
+                          <a:blip r:embed="rId46" cstate="print"/>
                           <a:srcRect/>
                           <a:stretch>
                             <a:fillRect/>
@@ -3991,7 +4064,7 @@
             </w:pPr>
             <w:r>
               <w:rPr>
-                <w:rStyle w:val="Textoennegrita"/>
+                <w:rStyle w:val="Strong"/>
                 <w:sz w:val="16"/>
                 <w:szCs w:val="16"/>
               </w:rPr>
@@ -4030,7 +4103,7 @@
                 <w:noProof/>
                 <w:sz w:val="16"/>
                 <w:szCs w:val="18"/>
-                <w:lang w:eastAsia="ca-ES"/>
+                <w:lang w:val="en-US" w:eastAsia="en-US"/>
               </w:rPr>
               <w:drawing>
                 <wp:inline distT="0" distB="0" distL="0" distR="0" wp14:anchorId="77E54967" wp14:editId="323DFA51">
@@ -4045,258 +4118,6 @@
                       <pic:pic xmlns:pic="http://schemas.openxmlformats.org/drawingml/2006/picture">
                         <pic:nvPicPr>
                           <pic:cNvPr id="0" name="Picture 109"/>
-                          <pic:cNvPicPr>
-                            <a:picLocks noChangeAspect="1" noChangeArrowheads="1"/>
-                          </pic:cNvPicPr>
-                        </pic:nvPicPr>
-                        <pic:blipFill>
-                          <a:blip r:embed="rId45" cstate="print"/>
-                          <a:srcRect/>
-                          <a:stretch>
-                            <a:fillRect/>
-                          </a:stretch>
-                        </pic:blipFill>
-                        <pic:spPr bwMode="auto">
-                          <a:xfrm>
-                            <a:off x="0" y="0"/>
-                            <a:ext cx="212725" cy="218440"/>
-                          </a:xfrm>
-                          <a:prstGeom prst="rect">
-                            <a:avLst/>
-                          </a:prstGeom>
-                          <a:noFill/>
-                          <a:ln w="9525">
-                            <a:noFill/>
-                            <a:miter lim="800000"/>
-                            <a:headEnd/>
-                            <a:tailEnd/>
-                          </a:ln>
-                        </pic:spPr>
-                      </pic:pic>
-                    </a:graphicData>
-                  </a:graphic>
-                </wp:inline>
-              </w:drawing>
-            </w:r>
-          </w:p>
-        </w:tc>
-        <w:tc>
-          <w:tcPr>
-            <w:tcW w:w="2835" w:type="dxa"/>
-          </w:tcPr>
-          <w:p>
-            <w:pPr>
-              <w:spacing w:line="240" w:lineRule="auto"/>
-              <w:contextualSpacing/>
-              <w:rPr>
-                <w:sz w:val="16"/>
-              </w:rPr>
-            </w:pPr>
-            <w:r>
-              <w:rPr>
-                <w:rStyle w:val="Textoennegrita"/>
-                <w:sz w:val="16"/>
-              </w:rPr>
-              <w:t>Línies de referència.</w:t>
-            </w:r>
-            <w:r>
-              <w:rPr>
-                <w:sz w:val="16"/>
-                <w:szCs w:val="18"/>
-              </w:rPr>
-              <w:t xml:space="preserve"> Mostra la localització de la imatge actual a les altres finestres.</w:t>
-            </w:r>
-          </w:p>
-        </w:tc>
-        <w:tc>
-          <w:tcPr>
-            <w:tcW w:w="709" w:type="dxa"/>
-          </w:tcPr>
-          <w:p>
-            <w:pPr>
-              <w:spacing w:line="240" w:lineRule="auto"/>
-              <w:contextualSpacing/>
-              <w:rPr>
-                <w:sz w:val="16"/>
-              </w:rPr>
-            </w:pPr>
-            <w:r>
-              <w:rPr>
-                <w:noProof/>
-                <w:sz w:val="16"/>
-                <w:lang w:eastAsia="ca-ES"/>
-              </w:rPr>
-              <w:drawing>
-                <wp:inline distT="0" distB="0" distL="0" distR="0" wp14:anchorId="0EB8BFAF" wp14:editId="609E5046">
-                  <wp:extent cx="177600" cy="216000"/>
-                  <wp:effectExtent l="19050" t="0" r="0" b="0"/>
-                  <wp:docPr id="339" name="Imagen 34"/>
-                  <wp:cNvGraphicFramePr>
-                    <a:graphicFrameLocks xmlns:a="http://schemas.openxmlformats.org/drawingml/2006/main" noChangeAspect="1"/>
-                  </wp:cNvGraphicFramePr>
-                  <a:graphic xmlns:a="http://schemas.openxmlformats.org/drawingml/2006/main">
-                    <a:graphicData uri="http://schemas.openxmlformats.org/drawingml/2006/picture">
-                      <pic:pic xmlns:pic="http://schemas.openxmlformats.org/drawingml/2006/picture">
-                        <pic:nvPicPr>
-                          <pic:cNvPr id="0" name="Picture 34"/>
-                          <pic:cNvPicPr>
-                            <a:picLocks noChangeAspect="1" noChangeArrowheads="1"/>
-                          </pic:cNvPicPr>
-                        </pic:nvPicPr>
-                        <pic:blipFill>
-                          <a:blip r:embed="rId19" cstate="print"/>
-                          <a:srcRect/>
-                          <a:stretch>
-                            <a:fillRect/>
-                          </a:stretch>
-                        </pic:blipFill>
-                        <pic:spPr bwMode="auto">
-                          <a:xfrm>
-                            <a:off x="0" y="0"/>
-                            <a:ext cx="177600" cy="216000"/>
-                          </a:xfrm>
-                          <a:prstGeom prst="rect">
-                            <a:avLst/>
-                          </a:prstGeom>
-                          <a:noFill/>
-                          <a:ln w="9525">
-                            <a:noFill/>
-                            <a:miter lim="800000"/>
-                            <a:headEnd/>
-                            <a:tailEnd/>
-                          </a:ln>
-                        </pic:spPr>
-                      </pic:pic>
-                    </a:graphicData>
-                  </a:graphic>
-                </wp:inline>
-              </w:drawing>
-            </w:r>
-          </w:p>
-        </w:tc>
-        <w:tc>
-          <w:tcPr>
-            <w:tcW w:w="1135" w:type="dxa"/>
-          </w:tcPr>
-          <w:p>
-            <w:pPr>
-              <w:spacing w:line="240" w:lineRule="auto"/>
-              <w:contextualSpacing/>
-              <w:jc w:val="right"/>
-              <w:rPr>
-                <w:sz w:val="16"/>
-              </w:rPr>
-            </w:pPr>
-            <w:r>
-              <w:rPr>
-                <w:noProof/>
-                <w:sz w:val="16"/>
-                <w:lang w:eastAsia="ca-ES"/>
-              </w:rPr>
-              <w:drawing>
-                <wp:inline distT="0" distB="0" distL="0" distR="0" wp14:anchorId="5A52AB77" wp14:editId="3088CAB3">
-                  <wp:extent cx="216000" cy="216000"/>
-                  <wp:effectExtent l="19050" t="0" r="0" b="0"/>
-                  <wp:docPr id="330" name="20 Imagen" descr="linked.png"/>
-                  <wp:cNvGraphicFramePr>
-                    <a:graphicFrameLocks xmlns:a="http://schemas.openxmlformats.org/drawingml/2006/main" noChangeAspect="1"/>
-                  </wp:cNvGraphicFramePr>
-                  <a:graphic xmlns:a="http://schemas.openxmlformats.org/drawingml/2006/main">
-                    <a:graphicData uri="http://schemas.openxmlformats.org/drawingml/2006/picture">
-                      <pic:pic xmlns:pic="http://schemas.openxmlformats.org/drawingml/2006/picture">
-                        <pic:nvPicPr>
-                          <pic:cNvPr id="0" name="linked.png"/>
-                          <pic:cNvPicPr/>
-                        </pic:nvPicPr>
-                        <pic:blipFill>
-                          <a:blip r:embed="rId46"/>
-                          <a:stretch>
-                            <a:fillRect/>
-                          </a:stretch>
-                        </pic:blipFill>
-                        <pic:spPr>
-                          <a:xfrm>
-                            <a:off x="0" y="0"/>
-                            <a:ext cx="216000" cy="216000"/>
-                          </a:xfrm>
-                          <a:prstGeom prst="rect">
-                            <a:avLst/>
-                          </a:prstGeom>
-                        </pic:spPr>
-                      </pic:pic>
-                    </a:graphicData>
-                  </a:graphic>
-                </wp:inline>
-              </w:drawing>
-            </w:r>
-          </w:p>
-        </w:tc>
-        <w:tc>
-          <w:tcPr>
-            <w:tcW w:w="3402" w:type="dxa"/>
-          </w:tcPr>
-          <w:p>
-            <w:pPr>
-              <w:spacing w:line="240" w:lineRule="auto"/>
-              <w:contextualSpacing/>
-              <w:rPr>
-                <w:sz w:val="16"/>
-              </w:rPr>
-            </w:pPr>
-            <w:r>
-              <w:rPr>
-                <w:rStyle w:val="Textoennegrita"/>
-                <w:sz w:val="16"/>
-              </w:rPr>
-              <w:t>Sincronització automàtica.</w:t>
-            </w:r>
-            <w:r>
-              <w:rPr>
-                <w:sz w:val="16"/>
-              </w:rPr>
-              <w:t xml:space="preserve"> Sincronitza (si és pot) automàticament tots els visors a la mateixa posició.</w:t>
-            </w:r>
-          </w:p>
-        </w:tc>
-      </w:tr>
-      <w:tr>
-        <w:trPr>
-          <w:trHeight w:val="390"/>
-        </w:trPr>
-        <w:tc>
-          <w:tcPr>
-            <w:tcW w:w="851" w:type="dxa"/>
-          </w:tcPr>
-          <w:p>
-            <w:pPr>
-              <w:spacing w:line="240" w:lineRule="auto"/>
-              <w:contextualSpacing/>
-              <w:jc w:val="right"/>
-              <w:rPr>
-                <w:sz w:val="16"/>
-                <w:szCs w:val="22"/>
-              </w:rPr>
-            </w:pPr>
-            <w:r>
-              <w:rPr>
-                <w:noProof/>
-                <w:sz w:val="16"/>
-                <w:szCs w:val="18"/>
-                <w:lang w:eastAsia="ca-ES"/>
-              </w:rPr>
-              <w:drawing>
-                <wp:inline distT="0" distB="0" distL="0" distR="0" wp14:anchorId="086AE477" wp14:editId="07CB6A6C">
-                  <wp:extent cx="215037" cy="219456"/>
-                  <wp:effectExtent l="19050" t="0" r="0" b="0"/>
-                  <wp:docPr id="331" name="Imagen 112"/>
-                  <wp:cNvGraphicFramePr>
-                    <a:graphicFrameLocks xmlns:a="http://schemas.openxmlformats.org/drawingml/2006/main" noChangeAspect="1"/>
-                  </wp:cNvGraphicFramePr>
-                  <a:graphic xmlns:a="http://schemas.openxmlformats.org/drawingml/2006/main">
-                    <a:graphicData uri="http://schemas.openxmlformats.org/drawingml/2006/picture">
-                      <pic:pic xmlns:pic="http://schemas.openxmlformats.org/drawingml/2006/picture">
-                        <pic:nvPicPr>
-                          <pic:cNvPr id="0" name="Picture 112"/>
                           <pic:cNvPicPr>
                             <a:picLocks noChangeAspect="1" noChangeArrowheads="1"/>
                           </pic:cNvPicPr>
@@ -4346,23 +4167,17 @@
             </w:pPr>
             <w:r>
               <w:rPr>
-                <w:rStyle w:val="Textoennegrita"/>
-                <w:sz w:val="16"/>
-              </w:rPr>
-              <w:t>Cursor 3D.</w:t>
+                <w:rStyle w:val="Strong"/>
+                <w:sz w:val="16"/>
+              </w:rPr>
+              <w:t>Línies de referència.</w:t>
             </w:r>
             <w:r>
               <w:rPr>
                 <w:sz w:val="16"/>
                 <w:szCs w:val="18"/>
               </w:rPr>
-              <w:t xml:space="preserve"> Localitza a totes les imatges el punt que s’està seleccionant amb el ratolí</w:t>
-            </w:r>
-            <w:r>
-              <w:rPr>
-                <w:sz w:val="16"/>
-              </w:rPr>
-              <w:t>.</w:t>
+              <w:t xml:space="preserve"> Mostra la localització de la imatge actual a les altres finestres.</w:t>
             </w:r>
           </w:p>
         </w:tc>
@@ -4373,7 +4188,6 @@
           <w:p>
             <w:pPr>
               <w:spacing w:line="240" w:lineRule="auto"/>
-              <w:ind w:left="288" w:hanging="288"/>
               <w:contextualSpacing/>
               <w:rPr>
                 <w:sz w:val="16"/>
@@ -4383,13 +4197,13 @@
               <w:rPr>
                 <w:noProof/>
                 <w:sz w:val="16"/>
-                <w:lang w:eastAsia="ca-ES"/>
+                <w:lang w:val="en-US" w:eastAsia="en-US"/>
               </w:rPr>
               <w:drawing>
-                <wp:inline distT="0" distB="0" distL="0" distR="0" wp14:anchorId="21BE65C3" wp14:editId="2052A9FB">
+                <wp:inline distT="0" distB="0" distL="0" distR="0" wp14:anchorId="0EB8BFAF" wp14:editId="609E5046">
                   <wp:extent cx="177600" cy="216000"/>
                   <wp:effectExtent l="19050" t="0" r="0" b="0"/>
-                  <wp:docPr id="340" name="Imagen 34"/>
+                  <wp:docPr id="339" name="Imagen 34"/>
                   <wp:cNvGraphicFramePr>
                     <a:graphicFrameLocks xmlns:a="http://schemas.openxmlformats.org/drawingml/2006/main" noChangeAspect="1"/>
                   </wp:cNvGraphicFramePr>
@@ -4403,7 +4217,7 @@
                           </pic:cNvPicPr>
                         </pic:nvPicPr>
                         <pic:blipFill>
-                          <a:blip r:embed="rId19" cstate="print"/>
+                          <a:blip r:embed="rId21" cstate="print"/>
                           <a:srcRect/>
                           <a:stretch>
                             <a:fillRect/>
@@ -4450,13 +4264,13 @@
               <w:rPr>
                 <w:noProof/>
                 <w:sz w:val="16"/>
-                <w:lang w:eastAsia="ca-ES"/>
+                <w:lang w:val="en-US" w:eastAsia="en-US"/>
               </w:rPr>
               <w:drawing>
-                <wp:inline distT="0" distB="0" distL="0" distR="0" wp14:anchorId="1E4FC83E" wp14:editId="75C1C5FE">
-                  <wp:extent cx="180000" cy="180000"/>
+                <wp:inline distT="0" distB="0" distL="0" distR="0" wp14:anchorId="5A52AB77" wp14:editId="3088CAB3">
+                  <wp:extent cx="216000" cy="216000"/>
                   <wp:effectExtent l="19050" t="0" r="0" b="0"/>
-                  <wp:docPr id="333" name="19 Imagen" descr="linkAll.png"/>
+                  <wp:docPr id="330" name="20 Imagen" descr="linked.png"/>
                   <wp:cNvGraphicFramePr>
                     <a:graphicFrameLocks xmlns:a="http://schemas.openxmlformats.org/drawingml/2006/main" noChangeAspect="1"/>
                   </wp:cNvGraphicFramePr>
@@ -4464,7 +4278,7 @@
                     <a:graphicData uri="http://schemas.openxmlformats.org/drawingml/2006/picture">
                       <pic:pic xmlns:pic="http://schemas.openxmlformats.org/drawingml/2006/picture">
                         <pic:nvPicPr>
-                          <pic:cNvPr id="0" name="linkAll.png"/>
+                          <pic:cNvPr id="0" name="linked.png"/>
                           <pic:cNvPicPr/>
                         </pic:nvPicPr>
                         <pic:blipFill>
@@ -4476,7 +4290,7 @@
                         <pic:spPr>
                           <a:xfrm>
                             <a:off x="0" y="0"/>
-                            <a:ext cx="180000" cy="180000"/>
+                            <a:ext cx="216000" cy="216000"/>
                           </a:xfrm>
                           <a:prstGeom prst="rect">
                             <a:avLst/>
@@ -4488,48 +4302,6 @@
                 </wp:inline>
               </w:drawing>
             </w:r>
-            <w:r>
-              <w:rPr>
-                <w:noProof/>
-                <w:sz w:val="16"/>
-                <w:lang w:eastAsia="ca-ES"/>
-              </w:rPr>
-              <w:drawing>
-                <wp:inline distT="0" distB="0" distL="0" distR="0" wp14:anchorId="25D58874" wp14:editId="0BE08244">
-                  <wp:extent cx="180000" cy="180000"/>
-                  <wp:effectExtent l="19050" t="0" r="0" b="0"/>
-                  <wp:docPr id="334" name="22 Imagen" descr="unlinkAll.png"/>
-                  <wp:cNvGraphicFramePr>
-                    <a:graphicFrameLocks xmlns:a="http://schemas.openxmlformats.org/drawingml/2006/main" noChangeAspect="1"/>
-                  </wp:cNvGraphicFramePr>
-                  <a:graphic xmlns:a="http://schemas.openxmlformats.org/drawingml/2006/main">
-                    <a:graphicData uri="http://schemas.openxmlformats.org/drawingml/2006/picture">
-                      <pic:pic xmlns:pic="http://schemas.openxmlformats.org/drawingml/2006/picture">
-                        <pic:nvPicPr>
-                          <pic:cNvPr id="0" name="unlinkAll.png"/>
-                          <pic:cNvPicPr/>
-                        </pic:nvPicPr>
-                        <pic:blipFill>
-                          <a:blip r:embed="rId49"/>
-                          <a:stretch>
-                            <a:fillRect/>
-                          </a:stretch>
-                        </pic:blipFill>
-                        <pic:spPr>
-                          <a:xfrm>
-                            <a:off x="0" y="0"/>
-                            <a:ext cx="180000" cy="180000"/>
-                          </a:xfrm>
-                          <a:prstGeom prst="rect">
-                            <a:avLst/>
-                          </a:prstGeom>
-                        </pic:spPr>
-                      </pic:pic>
-                    </a:graphicData>
-                  </a:graphic>
-                </wp:inline>
-              </w:drawing>
-            </w:r>
           </w:p>
         </w:tc>
         <w:tc>
@@ -4541,22 +4313,21 @@
               <w:spacing w:line="240" w:lineRule="auto"/>
               <w:contextualSpacing/>
               <w:rPr>
-                <w:rStyle w:val="Textoennegrita"/>
                 <w:sz w:val="16"/>
               </w:rPr>
             </w:pPr>
             <w:r>
               <w:rPr>
-                <w:rStyle w:val="Textoennegrita"/>
-                <w:sz w:val="16"/>
-              </w:rPr>
-              <w:t xml:space="preserve">Sincronització manual. </w:t>
-            </w:r>
-            <w:r>
-              <w:rPr>
-                <w:sz w:val="16"/>
-              </w:rPr>
-              <w:t>Sincronitza els visors segons la imatge actual.</w:t>
+                <w:rStyle w:val="Strong"/>
+                <w:sz w:val="16"/>
+              </w:rPr>
+              <w:t>Sincronització automàtica.</w:t>
+            </w:r>
+            <w:r>
+              <w:rPr>
+                <w:sz w:val="16"/>
+              </w:rPr>
+              <w:t xml:space="preserve"> Sincronitza (si és pot) automàticament tots els visors a la mateixa posició.</w:t>
             </w:r>
           </w:p>
         </w:tc>
@@ -4583,13 +4354,15 @@
               <w:rPr>
                 <w:noProof/>
                 <w:sz w:val="16"/>
-                <w:lang w:eastAsia="ca-ES"/>
-              </w:rPr>
+                <w:szCs w:val="18"/>
+                <w:lang w:val="en-US" w:eastAsia="en-US"/>
+              </w:rPr>
+              <w:lastRenderedPageBreak/>
               <w:drawing>
-                <wp:inline distT="0" distB="0" distL="0" distR="0" wp14:anchorId="3EF2200D" wp14:editId="69C47926">
+                <wp:inline distT="0" distB="0" distL="0" distR="0" wp14:anchorId="086AE477" wp14:editId="07CB6A6C">
                   <wp:extent cx="215037" cy="219456"/>
                   <wp:effectExtent l="19050" t="0" r="0" b="0"/>
-                  <wp:docPr id="335" name="Imagen 123"/>
+                  <wp:docPr id="331" name="Imagen 112"/>
                   <wp:cNvGraphicFramePr>
                     <a:graphicFrameLocks xmlns:a="http://schemas.openxmlformats.org/drawingml/2006/main" noChangeAspect="1"/>
                   </wp:cNvGraphicFramePr>
@@ -4597,13 +4370,13 @@
                     <a:graphicData uri="http://schemas.openxmlformats.org/drawingml/2006/picture">
                       <pic:pic xmlns:pic="http://schemas.openxmlformats.org/drawingml/2006/picture">
                         <pic:nvPicPr>
-                          <pic:cNvPr id="0" name="Picture 123"/>
+                          <pic:cNvPr id="0" name="Picture 112"/>
                           <pic:cNvPicPr>
                             <a:picLocks noChangeAspect="1" noChangeArrowheads="1"/>
                           </pic:cNvPicPr>
                         </pic:nvPicPr>
                         <pic:blipFill>
-                          <a:blip r:embed="rId50" cstate="print"/>
+                          <a:blip r:embed="rId49" cstate="print"/>
                           <a:srcRect/>
                           <a:stretch>
                             <a:fillRect/>
@@ -4647,17 +4420,23 @@
             </w:pPr>
             <w:r>
               <w:rPr>
-                <w:rStyle w:val="Textoennegrita"/>
-                <w:sz w:val="16"/>
-              </w:rPr>
-              <w:t>Informació del vòxel.</w:t>
+                <w:rStyle w:val="Strong"/>
+                <w:sz w:val="16"/>
+              </w:rPr>
+              <w:t>Cursor 3D.</w:t>
             </w:r>
             <w:r>
               <w:rPr>
                 <w:sz w:val="16"/>
                 <w:szCs w:val="18"/>
               </w:rPr>
-              <w:t xml:space="preserve"> Mostra la informació del vòxel situat sota el cursor.</w:t>
+              <w:t xml:space="preserve"> Localitza a totes les imatges el punt que s’està seleccionant amb el ratolí</w:t>
+            </w:r>
+            <w:r>
+              <w:rPr>
+                <w:sz w:val="16"/>
+              </w:rPr>
+              <w:t>.</w:t>
             </w:r>
           </w:p>
         </w:tc>
@@ -4668,6 +4447,7 @@
           <w:p>
             <w:pPr>
               <w:spacing w:line="240" w:lineRule="auto"/>
+              <w:ind w:left="288" w:hanging="288"/>
               <w:contextualSpacing/>
               <w:rPr>
                 <w:sz w:val="16"/>
@@ -4677,13 +4457,13 @@
               <w:rPr>
                 <w:noProof/>
                 <w:sz w:val="16"/>
-                <w:lang w:eastAsia="ca-ES"/>
+                <w:lang w:val="en-US" w:eastAsia="en-US"/>
               </w:rPr>
               <w:drawing>
-                <wp:inline distT="0" distB="0" distL="0" distR="0" wp14:anchorId="31688C42" wp14:editId="12D99792">
+                <wp:inline distT="0" distB="0" distL="0" distR="0" wp14:anchorId="21BE65C3" wp14:editId="2052A9FB">
                   <wp:extent cx="177600" cy="216000"/>
                   <wp:effectExtent l="19050" t="0" r="0" b="0"/>
-                  <wp:docPr id="341" name="Imagen 34"/>
+                  <wp:docPr id="340" name="Imagen 34"/>
                   <wp:cNvGraphicFramePr>
                     <a:graphicFrameLocks xmlns:a="http://schemas.openxmlformats.org/drawingml/2006/main" noChangeAspect="1"/>
                   </wp:cNvGraphicFramePr>
@@ -4697,7 +4477,7 @@
                           </pic:cNvPicPr>
                         </pic:nvPicPr>
                         <pic:blipFill>
-                          <a:blip r:embed="rId19" cstate="print"/>
+                          <a:blip r:embed="rId21" cstate="print"/>
                           <a:srcRect/>
                           <a:stretch>
                             <a:fillRect/>
@@ -4744,7 +4524,301 @@
               <w:rPr>
                 <w:noProof/>
                 <w:sz w:val="16"/>
-                <w:lang w:eastAsia="ca-ES"/>
+                <w:lang w:val="en-US" w:eastAsia="en-US"/>
+              </w:rPr>
+              <w:drawing>
+                <wp:inline distT="0" distB="0" distL="0" distR="0" wp14:anchorId="1E4FC83E" wp14:editId="75C1C5FE">
+                  <wp:extent cx="180000" cy="180000"/>
+                  <wp:effectExtent l="19050" t="0" r="0" b="0"/>
+                  <wp:docPr id="333" name="19 Imagen" descr="linkAll.png"/>
+                  <wp:cNvGraphicFramePr>
+                    <a:graphicFrameLocks xmlns:a="http://schemas.openxmlformats.org/drawingml/2006/main" noChangeAspect="1"/>
+                  </wp:cNvGraphicFramePr>
+                  <a:graphic xmlns:a="http://schemas.openxmlformats.org/drawingml/2006/main">
+                    <a:graphicData uri="http://schemas.openxmlformats.org/drawingml/2006/picture">
+                      <pic:pic xmlns:pic="http://schemas.openxmlformats.org/drawingml/2006/picture">
+                        <pic:nvPicPr>
+                          <pic:cNvPr id="0" name="linkAll.png"/>
+                          <pic:cNvPicPr/>
+                        </pic:nvPicPr>
+                        <pic:blipFill>
+                          <a:blip r:embed="rId50"/>
+                          <a:stretch>
+                            <a:fillRect/>
+                          </a:stretch>
+                        </pic:blipFill>
+                        <pic:spPr>
+                          <a:xfrm>
+                            <a:off x="0" y="0"/>
+                            <a:ext cx="180000" cy="180000"/>
+                          </a:xfrm>
+                          <a:prstGeom prst="rect">
+                            <a:avLst/>
+                          </a:prstGeom>
+                        </pic:spPr>
+                      </pic:pic>
+                    </a:graphicData>
+                  </a:graphic>
+                </wp:inline>
+              </w:drawing>
+            </w:r>
+            <w:r>
+              <w:rPr>
+                <w:noProof/>
+                <w:sz w:val="16"/>
+                <w:lang w:val="en-US" w:eastAsia="en-US"/>
+              </w:rPr>
+              <w:drawing>
+                <wp:inline distT="0" distB="0" distL="0" distR="0" wp14:anchorId="25D58874" wp14:editId="0BE08244">
+                  <wp:extent cx="180000" cy="180000"/>
+                  <wp:effectExtent l="19050" t="0" r="0" b="0"/>
+                  <wp:docPr id="334" name="22 Imagen" descr="unlinkAll.png"/>
+                  <wp:cNvGraphicFramePr>
+                    <a:graphicFrameLocks xmlns:a="http://schemas.openxmlformats.org/drawingml/2006/main" noChangeAspect="1"/>
+                  </wp:cNvGraphicFramePr>
+                  <a:graphic xmlns:a="http://schemas.openxmlformats.org/drawingml/2006/main">
+                    <a:graphicData uri="http://schemas.openxmlformats.org/drawingml/2006/picture">
+                      <pic:pic xmlns:pic="http://schemas.openxmlformats.org/drawingml/2006/picture">
+                        <pic:nvPicPr>
+                          <pic:cNvPr id="0" name="unlinkAll.png"/>
+                          <pic:cNvPicPr/>
+                        </pic:nvPicPr>
+                        <pic:blipFill>
+                          <a:blip r:embed="rId51"/>
+                          <a:stretch>
+                            <a:fillRect/>
+                          </a:stretch>
+                        </pic:blipFill>
+                        <pic:spPr>
+                          <a:xfrm>
+                            <a:off x="0" y="0"/>
+                            <a:ext cx="180000" cy="180000"/>
+                          </a:xfrm>
+                          <a:prstGeom prst="rect">
+                            <a:avLst/>
+                          </a:prstGeom>
+                        </pic:spPr>
+                      </pic:pic>
+                    </a:graphicData>
+                  </a:graphic>
+                </wp:inline>
+              </w:drawing>
+            </w:r>
+          </w:p>
+        </w:tc>
+        <w:tc>
+          <w:tcPr>
+            <w:tcW w:w="3402" w:type="dxa"/>
+          </w:tcPr>
+          <w:p>
+            <w:pPr>
+              <w:spacing w:line="240" w:lineRule="auto"/>
+              <w:contextualSpacing/>
+              <w:rPr>
+                <w:rStyle w:val="Strong"/>
+                <w:sz w:val="16"/>
+              </w:rPr>
+            </w:pPr>
+            <w:r>
+              <w:rPr>
+                <w:rStyle w:val="Strong"/>
+                <w:sz w:val="16"/>
+              </w:rPr>
+              <w:t xml:space="preserve">Sincronització manual. </w:t>
+            </w:r>
+            <w:r>
+              <w:rPr>
+                <w:sz w:val="16"/>
+              </w:rPr>
+              <w:t>Sincronitza els visors segons la imatge actual.</w:t>
+            </w:r>
+          </w:p>
+        </w:tc>
+      </w:tr>
+      <w:tr>
+        <w:trPr>
+          <w:trHeight w:val="390"/>
+        </w:trPr>
+        <w:tc>
+          <w:tcPr>
+            <w:tcW w:w="851" w:type="dxa"/>
+          </w:tcPr>
+          <w:p>
+            <w:pPr>
+              <w:spacing w:line="240" w:lineRule="auto"/>
+              <w:contextualSpacing/>
+              <w:jc w:val="right"/>
+              <w:rPr>
+                <w:sz w:val="16"/>
+                <w:szCs w:val="22"/>
+              </w:rPr>
+            </w:pPr>
+            <w:r>
+              <w:rPr>
+                <w:noProof/>
+                <w:sz w:val="16"/>
+                <w:lang w:val="en-US" w:eastAsia="en-US"/>
+              </w:rPr>
+              <w:drawing>
+                <wp:inline distT="0" distB="0" distL="0" distR="0" wp14:anchorId="3EF2200D" wp14:editId="69C47926">
+                  <wp:extent cx="215037" cy="219456"/>
+                  <wp:effectExtent l="19050" t="0" r="0" b="0"/>
+                  <wp:docPr id="335" name="Imagen 123"/>
+                  <wp:cNvGraphicFramePr>
+                    <a:graphicFrameLocks xmlns:a="http://schemas.openxmlformats.org/drawingml/2006/main" noChangeAspect="1"/>
+                  </wp:cNvGraphicFramePr>
+                  <a:graphic xmlns:a="http://schemas.openxmlformats.org/drawingml/2006/main">
+                    <a:graphicData uri="http://schemas.openxmlformats.org/drawingml/2006/picture">
+                      <pic:pic xmlns:pic="http://schemas.openxmlformats.org/drawingml/2006/picture">
+                        <pic:nvPicPr>
+                          <pic:cNvPr id="0" name="Picture 123"/>
+                          <pic:cNvPicPr>
+                            <a:picLocks noChangeAspect="1" noChangeArrowheads="1"/>
+                          </pic:cNvPicPr>
+                        </pic:nvPicPr>
+                        <pic:blipFill>
+                          <a:blip r:embed="rId52" cstate="print"/>
+                          <a:srcRect/>
+                          <a:stretch>
+                            <a:fillRect/>
+                          </a:stretch>
+                        </pic:blipFill>
+                        <pic:spPr bwMode="auto">
+                          <a:xfrm>
+                            <a:off x="0" y="0"/>
+                            <a:ext cx="212725" cy="218440"/>
+                          </a:xfrm>
+                          <a:prstGeom prst="rect">
+                            <a:avLst/>
+                          </a:prstGeom>
+                          <a:noFill/>
+                          <a:ln w="9525">
+                            <a:noFill/>
+                            <a:miter lim="800000"/>
+                            <a:headEnd/>
+                            <a:tailEnd/>
+                          </a:ln>
+                        </pic:spPr>
+                      </pic:pic>
+                    </a:graphicData>
+                  </a:graphic>
+                </wp:inline>
+              </w:drawing>
+            </w:r>
+          </w:p>
+        </w:tc>
+        <w:tc>
+          <w:tcPr>
+            <w:tcW w:w="2835" w:type="dxa"/>
+          </w:tcPr>
+          <w:p>
+            <w:pPr>
+              <w:spacing w:line="240" w:lineRule="auto"/>
+              <w:contextualSpacing/>
+              <w:rPr>
+                <w:sz w:val="16"/>
+              </w:rPr>
+            </w:pPr>
+            <w:r>
+              <w:rPr>
+                <w:rStyle w:val="Strong"/>
+                <w:sz w:val="16"/>
+              </w:rPr>
+              <w:t>Informació del vòxel.</w:t>
+            </w:r>
+            <w:r>
+              <w:rPr>
+                <w:sz w:val="16"/>
+                <w:szCs w:val="18"/>
+              </w:rPr>
+              <w:t xml:space="preserve"> Mostra la informació del vòxel situat sota el cursor.</w:t>
+            </w:r>
+          </w:p>
+        </w:tc>
+        <w:tc>
+          <w:tcPr>
+            <w:tcW w:w="709" w:type="dxa"/>
+          </w:tcPr>
+          <w:p>
+            <w:pPr>
+              <w:spacing w:line="240" w:lineRule="auto"/>
+              <w:contextualSpacing/>
+              <w:rPr>
+                <w:sz w:val="16"/>
+              </w:rPr>
+            </w:pPr>
+            <w:r>
+              <w:rPr>
+                <w:noProof/>
+                <w:sz w:val="16"/>
+                <w:lang w:val="en-US" w:eastAsia="en-US"/>
+              </w:rPr>
+              <w:drawing>
+                <wp:inline distT="0" distB="0" distL="0" distR="0" wp14:anchorId="31688C42" wp14:editId="12D99792">
+                  <wp:extent cx="177600" cy="216000"/>
+                  <wp:effectExtent l="19050" t="0" r="0" b="0"/>
+                  <wp:docPr id="341" name="Imagen 34"/>
+                  <wp:cNvGraphicFramePr>
+                    <a:graphicFrameLocks xmlns:a="http://schemas.openxmlformats.org/drawingml/2006/main" noChangeAspect="1"/>
+                  </wp:cNvGraphicFramePr>
+                  <a:graphic xmlns:a="http://schemas.openxmlformats.org/drawingml/2006/main">
+                    <a:graphicData uri="http://schemas.openxmlformats.org/drawingml/2006/picture">
+                      <pic:pic xmlns:pic="http://schemas.openxmlformats.org/drawingml/2006/picture">
+                        <pic:nvPicPr>
+                          <pic:cNvPr id="0" name="Picture 34"/>
+                          <pic:cNvPicPr>
+                            <a:picLocks noChangeAspect="1" noChangeArrowheads="1"/>
+                          </pic:cNvPicPr>
+                        </pic:nvPicPr>
+                        <pic:blipFill>
+                          <a:blip r:embed="rId21" cstate="print"/>
+                          <a:srcRect/>
+                          <a:stretch>
+                            <a:fillRect/>
+                          </a:stretch>
+                        </pic:blipFill>
+                        <pic:spPr bwMode="auto">
+                          <a:xfrm>
+                            <a:off x="0" y="0"/>
+                            <a:ext cx="177600" cy="216000"/>
+                          </a:xfrm>
+                          <a:prstGeom prst="rect">
+                            <a:avLst/>
+                          </a:prstGeom>
+                          <a:noFill/>
+                          <a:ln w="9525">
+                            <a:noFill/>
+                            <a:miter lim="800000"/>
+                            <a:headEnd/>
+                            <a:tailEnd/>
+                          </a:ln>
+                        </pic:spPr>
+                      </pic:pic>
+                    </a:graphicData>
+                  </a:graphic>
+                </wp:inline>
+              </w:drawing>
+            </w:r>
+          </w:p>
+        </w:tc>
+        <w:tc>
+          <w:tcPr>
+            <w:tcW w:w="1135" w:type="dxa"/>
+          </w:tcPr>
+          <w:p>
+            <w:pPr>
+              <w:spacing w:line="240" w:lineRule="auto"/>
+              <w:contextualSpacing/>
+              <w:jc w:val="right"/>
+              <w:rPr>
+                <w:sz w:val="16"/>
+              </w:rPr>
+            </w:pPr>
+            <w:r>
+              <w:rPr>
+                <w:noProof/>
+                <w:sz w:val="16"/>
+                <w:lang w:val="en-US" w:eastAsia="en-US"/>
               </w:rPr>
               <w:drawing>
                 <wp:inline distT="0" distB="0" distL="0" distR="0" wp14:anchorId="5552010D" wp14:editId="1189A6B4">
@@ -4762,7 +4836,7 @@
                           <pic:cNvPicPr/>
                         </pic:nvPicPr>
                         <pic:blipFill>
-                          <a:blip r:embed="rId51">
+                          <a:blip r:embed="rId53">
                             <a:extLst>
                               <a:ext uri="{28A0092B-C50C-407E-A947-70E740481C1C}">
                                 <a14:useLocalDpi xmlns:a14="http://schemas.microsoft.com/office/drawing/2010/main" val="0"/>
@@ -4814,14 +4888,14 @@
             </w:pPr>
             <w:r>
               <w:rPr>
-                <w:rStyle w:val="Textoennegrita"/>
+                <w:rStyle w:val="Strong"/>
                 <w:sz w:val="16"/>
               </w:rPr>
               <w:t>Propagació</w:t>
             </w:r>
             <w:r>
               <w:rPr>
-                <w:rStyle w:val="Textoennegrita"/>
+                <w:rStyle w:val="Strong"/>
                 <w:sz w:val="16"/>
               </w:rPr>
               <w:t>.</w:t>
@@ -4844,11 +4918,11 @@
     </w:tbl>
     <w:p/>
     <w:sectPr>
-      <w:headerReference w:type="even" r:id="rId52"/>
-      <w:headerReference w:type="default" r:id="rId53"/>
-      <w:footerReference w:type="even" r:id="rId54"/>
-      <w:footerReference w:type="default" r:id="rId55"/>
-      <w:headerReference w:type="first" r:id="rId56"/>
+      <w:headerReference w:type="even" r:id="rId54"/>
+      <w:headerReference w:type="default" r:id="rId55"/>
+      <w:footerReference w:type="even" r:id="rId56"/>
+      <w:footerReference w:type="default" r:id="rId57"/>
+      <w:headerReference w:type="first" r:id="rId58"/>
       <w:pgSz w:w="11900" w:h="16840"/>
       <w:pgMar w:top="1418" w:right="1134" w:bottom="1134" w:left="1134" w:header="3005" w:footer="708" w:gutter="0"/>
       <w:cols w:space="708"/>
@@ -4880,34 +4954,34 @@
 <w:ftr xmlns:wpc="http://schemas.microsoft.com/office/word/2010/wordprocessingCanvas" xmlns:cx="http://schemas.microsoft.com/office/drawing/2014/chartex" xmlns:cx1="http://schemas.microsoft.com/office/drawing/2015/9/8/chartex" xmlns:mc="http://schemas.openxmlformats.org/markup-compatibility/2006" xmlns:o="urn:schemas-microsoft-com:office:office" xmlns:r="http://schemas.openxmlformats.org/officeDocument/2006/relationships" xmlns:m="http://schemas.openxmlformats.org/officeDocument/2006/math" xmlns:v="urn:schemas-microsoft-com:vml" xmlns:wp14="http://schemas.microsoft.com/office/word/2010/wordprocessingDrawing" xmlns:wp="http://schemas.openxmlformats.org/drawingml/2006/wordprocessingDrawing" xmlns:w10="urn:schemas-microsoft-com:office:word" xmlns:w="http://schemas.openxmlformats.org/wordprocessingml/2006/main" xmlns:w14="http://schemas.microsoft.com/office/word/2010/wordml" xmlns:w15="http://schemas.microsoft.com/office/word/2012/wordml" xmlns:w16se="http://schemas.microsoft.com/office/word/2015/wordml/symex" xmlns:wpg="http://schemas.microsoft.com/office/word/2010/wordprocessingGroup" xmlns:wpi="http://schemas.microsoft.com/office/word/2010/wordprocessingInk" xmlns:wne="http://schemas.microsoft.com/office/word/2006/wordml" xmlns:wps="http://schemas.microsoft.com/office/word/2010/wordprocessingShape" mc:Ignorable="w14 w15 w16se wp14">
   <w:p>
     <w:pPr>
-      <w:pStyle w:val="Piedepgina"/>
+      <w:pStyle w:val="Footer"/>
       <w:framePr w:wrap="around" w:vAnchor="text" w:hAnchor="margin" w:xAlign="center" w:y="1"/>
       <w:rPr>
-        <w:rStyle w:val="Nmerodepgina"/>
+        <w:rStyle w:val="PageNumber"/>
       </w:rPr>
     </w:pPr>
     <w:r>
       <w:rPr>
-        <w:rStyle w:val="Nmerodepgina"/>
+        <w:rStyle w:val="PageNumber"/>
       </w:rPr>
       <w:fldChar w:fldCharType="begin"/>
     </w:r>
     <w:r>
       <w:rPr>
-        <w:rStyle w:val="Nmerodepgina"/>
+        <w:rStyle w:val="PageNumber"/>
       </w:rPr>
       <w:instrText xml:space="preserve">PAGE  </w:instrText>
     </w:r>
     <w:r>
       <w:rPr>
-        <w:rStyle w:val="Nmerodepgina"/>
+        <w:rStyle w:val="PageNumber"/>
       </w:rPr>
       <w:fldChar w:fldCharType="end"/>
     </w:r>
   </w:p>
   <w:p>
     <w:pPr>
-      <w:pStyle w:val="Piedepgina"/>
+      <w:pStyle w:val="Footer"/>
     </w:pPr>
   </w:p>
 </w:ftr>
@@ -4917,47 +4991,47 @@
 <w:ftr xmlns:wpc="http://schemas.microsoft.com/office/word/2010/wordprocessingCanvas" xmlns:cx="http://schemas.microsoft.com/office/drawing/2014/chartex" xmlns:cx1="http://schemas.microsoft.com/office/drawing/2015/9/8/chartex" xmlns:mc="http://schemas.openxmlformats.org/markup-compatibility/2006" xmlns:o="urn:schemas-microsoft-com:office:office" xmlns:r="http://schemas.openxmlformats.org/officeDocument/2006/relationships" xmlns:m="http://schemas.openxmlformats.org/officeDocument/2006/math" xmlns:v="urn:schemas-microsoft-com:vml" xmlns:wp14="http://schemas.microsoft.com/office/word/2010/wordprocessingDrawing" xmlns:wp="http://schemas.openxmlformats.org/drawingml/2006/wordprocessingDrawing" xmlns:w10="urn:schemas-microsoft-com:office:word" xmlns:w="http://schemas.openxmlformats.org/wordprocessingml/2006/main" xmlns:w14="http://schemas.microsoft.com/office/word/2010/wordml" xmlns:w15="http://schemas.microsoft.com/office/word/2012/wordml" xmlns:w16se="http://schemas.microsoft.com/office/word/2015/wordml/symex" xmlns:wpg="http://schemas.microsoft.com/office/word/2010/wordprocessingGroup" xmlns:wpi="http://schemas.microsoft.com/office/word/2010/wordprocessingInk" xmlns:wne="http://schemas.microsoft.com/office/word/2006/wordml" xmlns:wps="http://schemas.microsoft.com/office/word/2010/wordprocessingShape" mc:Ignorable="w14 w15 w16se wp14">
   <w:p>
     <w:pPr>
-      <w:pStyle w:val="Piedepgina"/>
+      <w:pStyle w:val="Footer"/>
       <w:framePr w:wrap="around" w:vAnchor="text" w:hAnchor="margin" w:xAlign="center" w:y="1"/>
       <w:rPr>
-        <w:rStyle w:val="Nmerodepgina"/>
+        <w:rStyle w:val="PageNumber"/>
       </w:rPr>
     </w:pPr>
     <w:r>
       <w:rPr>
-        <w:rStyle w:val="Nmerodepgina"/>
+        <w:rStyle w:val="PageNumber"/>
       </w:rPr>
       <w:fldChar w:fldCharType="begin"/>
     </w:r>
     <w:r>
       <w:rPr>
-        <w:rStyle w:val="Nmerodepgina"/>
+        <w:rStyle w:val="PageNumber"/>
       </w:rPr>
       <w:instrText xml:space="preserve">PAGE  </w:instrText>
     </w:r>
     <w:r>
       <w:rPr>
-        <w:rStyle w:val="Nmerodepgina"/>
+        <w:rStyle w:val="PageNumber"/>
       </w:rPr>
       <w:fldChar w:fldCharType="separate"/>
     </w:r>
     <w:r>
       <w:rPr>
-        <w:rStyle w:val="Nmerodepgina"/>
+        <w:rStyle w:val="PageNumber"/>
         <w:noProof/>
       </w:rPr>
       <w:t>1</w:t>
     </w:r>
     <w:r>
       <w:rPr>
-        <w:rStyle w:val="Nmerodepgina"/>
+        <w:rStyle w:val="PageNumber"/>
       </w:rPr>
       <w:fldChar w:fldCharType="end"/>
     </w:r>
   </w:p>
   <w:p>
     <w:pPr>
-      <w:pStyle w:val="Piedepgina"/>
+      <w:pStyle w:val="Footer"/>
     </w:pPr>
   </w:p>
 </w:ftr>
@@ -4986,7 +5060,7 @@
 <w:hdr xmlns:wpc="http://schemas.microsoft.com/office/word/2010/wordprocessingCanvas" xmlns:cx="http://schemas.microsoft.com/office/drawing/2014/chartex" xmlns:cx1="http://schemas.microsoft.com/office/drawing/2015/9/8/chartex" xmlns:mc="http://schemas.openxmlformats.org/markup-compatibility/2006" xmlns:o="urn:schemas-microsoft-com:office:office" xmlns:r="http://schemas.openxmlformats.org/officeDocument/2006/relationships" xmlns:m="http://schemas.openxmlformats.org/officeDocument/2006/math" xmlns:v="urn:schemas-microsoft-com:vml" xmlns:wp14="http://schemas.microsoft.com/office/word/2010/wordprocessingDrawing" xmlns:wp="http://schemas.openxmlformats.org/drawingml/2006/wordprocessingDrawing" xmlns:w10="urn:schemas-microsoft-com:office:word" xmlns:w="http://schemas.openxmlformats.org/wordprocessingml/2006/main" xmlns:w14="http://schemas.microsoft.com/office/word/2010/wordml" xmlns:w15="http://schemas.microsoft.com/office/word/2012/wordml" xmlns:w16se="http://schemas.microsoft.com/office/word/2015/wordml/symex" xmlns:wpg="http://schemas.microsoft.com/office/word/2010/wordprocessingGroup" xmlns:wpi="http://schemas.microsoft.com/office/word/2010/wordprocessingInk" xmlns:wne="http://schemas.microsoft.com/office/word/2006/wordml" xmlns:wps="http://schemas.microsoft.com/office/word/2010/wordprocessingShape" mc:Ignorable="w14 w15 w16se wp14">
   <w:p>
     <w:pPr>
-      <w:pStyle w:val="Encabezado"/>
+      <w:pStyle w:val="Header"/>
     </w:pPr>
     <w:r>
       <w:rPr>
@@ -5046,7 +5120,7 @@
         </w:tcPr>
         <w:p>
           <w:pPr>
-            <w:pStyle w:val="Encabezado"/>
+            <w:pStyle w:val="Header"/>
           </w:pPr>
           <w:r>
             <w:t>GUIA RÀPIDA</w:t>
@@ -5064,7 +5138,7 @@
         </w:tcPr>
         <w:p>
           <w:pPr>
-            <w:pStyle w:val="Encabezado"/>
+            <w:pStyle w:val="Header"/>
           </w:pPr>
           <w:r>
             <w:t>v1.0</w:t>
@@ -5099,12 +5173,12 @@
   </w:tbl>
   <w:p>
     <w:pPr>
-      <w:pStyle w:val="Encabezado"/>
+      <w:pStyle w:val="Header"/>
     </w:pPr>
     <w:r>
       <w:rPr>
         <w:noProof/>
-        <w:lang w:eastAsia="ca-ES"/>
+        <w:lang w:val="en-US" w:eastAsia="en-US"/>
       </w:rPr>
       <w:drawing>
         <wp:anchor distT="0" distB="0" distL="114300" distR="114300" simplePos="0" relativeHeight="251659776" behindDoc="0" locked="0" layoutInCell="0" allowOverlap="0" wp14:anchorId="1E99252A" wp14:editId="74338C6E">
@@ -5174,7 +5248,7 @@
 <w:hdr xmlns:wpc="http://schemas.microsoft.com/office/word/2010/wordprocessingCanvas" xmlns:cx="http://schemas.microsoft.com/office/drawing/2014/chartex" xmlns:cx1="http://schemas.microsoft.com/office/drawing/2015/9/8/chartex" xmlns:mc="http://schemas.openxmlformats.org/markup-compatibility/2006" xmlns:o="urn:schemas-microsoft-com:office:office" xmlns:r="http://schemas.openxmlformats.org/officeDocument/2006/relationships" xmlns:m="http://schemas.openxmlformats.org/officeDocument/2006/math" xmlns:v="urn:schemas-microsoft-com:vml" xmlns:wp14="http://schemas.microsoft.com/office/word/2010/wordprocessingDrawing" xmlns:wp="http://schemas.openxmlformats.org/drawingml/2006/wordprocessingDrawing" xmlns:w10="urn:schemas-microsoft-com:office:word" xmlns:w="http://schemas.openxmlformats.org/wordprocessingml/2006/main" xmlns:w14="http://schemas.microsoft.com/office/word/2010/wordml" xmlns:w15="http://schemas.microsoft.com/office/word/2012/wordml" xmlns:w16se="http://schemas.microsoft.com/office/word/2015/wordml/symex" xmlns:wpg="http://schemas.microsoft.com/office/word/2010/wordprocessingGroup" xmlns:wpi="http://schemas.microsoft.com/office/word/2010/wordprocessingInk" xmlns:wne="http://schemas.microsoft.com/office/word/2006/wordml" xmlns:wps="http://schemas.microsoft.com/office/word/2010/wordprocessingShape" mc:Ignorable="w14 w15 w16se wp14">
   <w:p>
     <w:pPr>
-      <w:pStyle w:val="Encabezado"/>
+      <w:pStyle w:val="Header"/>
     </w:pPr>
     <w:r>
       <w:rPr>
@@ -5219,7 +5293,7 @@
     <w:tmpl w:val="EBACC6A6"/>
     <w:lvl w:ilvl="0" w:tplc="A230AD60">
       <w:numFmt w:val="bullet"/>
-      <w:pStyle w:val="Prrafodelista"/>
+      <w:pStyle w:val="ListParagraph"/>
       <w:lvlText w:val="-"/>
       <w:lvlJc w:val="left"/>
       <w:pPr>
@@ -5424,7 +5498,7 @@
     <w:lvl w:ilvl="0">
       <w:start w:val="1"/>
       <w:numFmt w:val="decimal"/>
-      <w:pStyle w:val="Ttulo1"/>
+      <w:pStyle w:val="Heading1"/>
       <w:suff w:val="space"/>
       <w:lvlText w:val="%1."/>
       <w:lvlJc w:val="left"/>
@@ -5458,7 +5532,7 @@
     <w:lvl w:ilvl="1">
       <w:start w:val="1"/>
       <w:numFmt w:val="decimal"/>
-      <w:pStyle w:val="Ttulo2"/>
+      <w:pStyle w:val="Heading2"/>
       <w:suff w:val="space"/>
       <w:lvlText w:val="%1.%2."/>
       <w:lvlJc w:val="left"/>
@@ -5472,7 +5546,7 @@
     <w:lvl w:ilvl="2">
       <w:start w:val="1"/>
       <w:numFmt w:val="decimal"/>
-      <w:pStyle w:val="Ttulo3"/>
+      <w:pStyle w:val="Heading3"/>
       <w:suff w:val="space"/>
       <w:lvlText w:val="%1.%2.%3."/>
       <w:lvlJc w:val="left"/>
@@ -5487,7 +5561,7 @@
     <w:lvl w:ilvl="3">
       <w:start w:val="1"/>
       <w:numFmt w:val="decimal"/>
-      <w:pStyle w:val="Ttulo4"/>
+      <w:pStyle w:val="Heading4"/>
       <w:suff w:val="space"/>
       <w:lvlText w:val="%1.%2.%3.%4."/>
       <w:lvlJc w:val="left"/>
@@ -5521,7 +5595,7 @@
     <w:lvl w:ilvl="4">
       <w:start w:val="1"/>
       <w:numFmt w:val="decimal"/>
-      <w:pStyle w:val="Ttulo5"/>
+      <w:pStyle w:val="Heading5"/>
       <w:lvlText w:val="%1.%2.%3.%4.%5"/>
       <w:lvlJc w:val="left"/>
       <w:pPr>
@@ -5534,7 +5608,7 @@
     <w:lvl w:ilvl="5">
       <w:start w:val="1"/>
       <w:numFmt w:val="decimal"/>
-      <w:pStyle w:val="Ttulo6"/>
+      <w:pStyle w:val="Heading6"/>
       <w:lvlText w:val="%1.%2.%3.%4.%5.%6"/>
       <w:lvlJc w:val="left"/>
       <w:pPr>
@@ -5547,7 +5621,7 @@
     <w:lvl w:ilvl="6">
       <w:start w:val="1"/>
       <w:numFmt w:val="decimal"/>
-      <w:pStyle w:val="Ttulo7"/>
+      <w:pStyle w:val="Heading7"/>
       <w:lvlText w:val="%1.%2.%3.%4.%5.%6.%7"/>
       <w:lvlJc w:val="left"/>
       <w:pPr>
@@ -5560,7 +5634,7 @@
     <w:lvl w:ilvl="7">
       <w:start w:val="1"/>
       <w:numFmt w:val="decimal"/>
-      <w:pStyle w:val="Ttulo8"/>
+      <w:pStyle w:val="Heading8"/>
       <w:lvlText w:val="%1.%2.%3.%4.%5.%6.%7.%8"/>
       <w:lvlJc w:val="left"/>
       <w:pPr>
@@ -5573,7 +5647,7 @@
     <w:lvl w:ilvl="8">
       <w:start w:val="1"/>
       <w:numFmt w:val="decimal"/>
-      <w:pStyle w:val="Ttulo9"/>
+      <w:pStyle w:val="Heading9"/>
       <w:lvlText w:val="%1.%2.%3.%4.%5.%6.%7.%8.%9"/>
       <w:lvlJc w:val="left"/>
       <w:pPr>
@@ -5629,13 +5703,13 @@
     <w:lsdException w:name="Normal" w:uiPriority="0" w:qFormat="1"/>
     <w:lsdException w:name="heading 1" w:uiPriority="1" w:qFormat="1"/>
     <w:lsdException w:name="heading 2" w:semiHidden="1" w:uiPriority="1" w:unhideWhenUsed="1" w:qFormat="1"/>
-    <w:lsdException w:name="heading 3" w:semiHidden="1" w:uiPriority="9" w:unhideWhenUsed="1" w:qFormat="1"/>
-    <w:lsdException w:name="heading 4" w:semiHidden="1" w:uiPriority="9" w:unhideWhenUsed="1" w:qFormat="1"/>
+    <w:lsdException w:name="heading 3" w:semiHidden="1" w:uiPriority="1" w:unhideWhenUsed="1" w:qFormat="1"/>
+    <w:lsdException w:name="heading 4" w:semiHidden="1" w:uiPriority="1" w:unhideWhenUsed="1" w:qFormat="1"/>
     <w:lsdException w:name="heading 5" w:semiHidden="1" w:unhideWhenUsed="1" w:qFormat="1"/>
     <w:lsdException w:name="heading 6" w:semiHidden="1" w:unhideWhenUsed="1" w:qFormat="1"/>
     <w:lsdException w:name="heading 7" w:semiHidden="1" w:unhideWhenUsed="1" w:qFormat="1"/>
     <w:lsdException w:name="heading 8" w:semiHidden="1" w:unhideWhenUsed="1" w:qFormat="1"/>
-    <w:lsdException w:name="heading 9" w:semiHidden="1" w:unhideWhenUsed="1" w:qFormat="1"/>
+    <w:lsdException w:name="heading 9" w:semiHidden="1" w:uiPriority="9" w:unhideWhenUsed="1" w:qFormat="1"/>
     <w:lsdException w:name="index 1" w:semiHidden="1" w:unhideWhenUsed="1"/>
     <w:lsdException w:name="index 2" w:semiHidden="1" w:unhideWhenUsed="1"/>
     <w:lsdException w:name="index 3" w:semiHidden="1" w:unhideWhenUsed="1"/>
@@ -6013,11 +6087,11 @@
       <w:lang w:val="ca-ES" w:eastAsia="es-ES"/>
     </w:rPr>
   </w:style>
-  <w:style w:type="paragraph" w:styleId="Ttulo1">
+  <w:style w:type="paragraph" w:styleId="Heading1">
     <w:name w:val="heading 1"/>
     <w:basedOn w:val="Normal"/>
     <w:next w:val="Normal"/>
-    <w:link w:val="Ttulo1Car"/>
+    <w:link w:val="Heading1Char"/>
     <w:autoRedefine/>
     <w:uiPriority w:val="1"/>
     <w:qFormat/>
@@ -6038,11 +6112,11 @@
       <w:szCs w:val="18"/>
     </w:rPr>
   </w:style>
-  <w:style w:type="paragraph" w:styleId="Ttulo2">
+  <w:style w:type="paragraph" w:styleId="Heading2">
     <w:name w:val="heading 2"/>
     <w:basedOn w:val="Normal"/>
     <w:next w:val="Normal"/>
-    <w:link w:val="Ttulo2Car"/>
+    <w:link w:val="Heading2Char"/>
     <w:uiPriority w:val="1"/>
     <w:qFormat/>
     <w:rsid w:val="00D93AB9"/>
@@ -6062,12 +6136,12 @@
       <w:color w:val="000000" w:themeColor="text1"/>
     </w:rPr>
   </w:style>
-  <w:style w:type="paragraph" w:styleId="Ttulo3">
+  <w:style w:type="paragraph" w:styleId="Heading3">
     <w:name w:val="heading 3"/>
     <w:basedOn w:val="Normal"/>
     <w:next w:val="Normal"/>
-    <w:link w:val="Ttulo3Car"/>
-    <w:uiPriority w:val="9"/>
+    <w:link w:val="Heading3Char"/>
+    <w:uiPriority w:val="1"/>
     <w:qFormat/>
     <w:rsid w:val="00D93AB9"/>
     <w:pPr>
@@ -6086,12 +6160,12 @@
       <w:szCs w:val="18"/>
     </w:rPr>
   </w:style>
-  <w:style w:type="paragraph" w:styleId="Ttulo4">
+  <w:style w:type="paragraph" w:styleId="Heading4">
     <w:name w:val="heading 4"/>
     <w:basedOn w:val="Normal"/>
     <w:next w:val="Normal"/>
-    <w:link w:val="Ttulo4Car"/>
-    <w:uiPriority w:val="9"/>
+    <w:link w:val="Heading4Char"/>
+    <w:uiPriority w:val="1"/>
     <w:qFormat/>
     <w:rsid w:val="00D93AB9"/>
     <w:pPr>
@@ -6111,11 +6185,11 @@
       <w:color w:val="000000" w:themeColor="text1"/>
     </w:rPr>
   </w:style>
-  <w:style w:type="paragraph" w:styleId="Ttulo5">
+  <w:style w:type="paragraph" w:styleId="Heading5">
     <w:name w:val="heading 5"/>
     <w:basedOn w:val="Normal"/>
     <w:next w:val="Normal"/>
-    <w:link w:val="Ttulo5Car"/>
+    <w:link w:val="Heading5Char"/>
     <w:uiPriority w:val="99"/>
     <w:unhideWhenUsed/>
     <w:qFormat/>
@@ -6135,11 +6209,11 @@
       <w:color w:val="243F60" w:themeColor="accent1" w:themeShade="7F"/>
     </w:rPr>
   </w:style>
-  <w:style w:type="paragraph" w:styleId="Ttulo6">
+  <w:style w:type="paragraph" w:styleId="Heading6">
     <w:name w:val="heading 6"/>
     <w:basedOn w:val="Normal"/>
     <w:next w:val="Normal"/>
-    <w:link w:val="Ttulo6Car"/>
+    <w:link w:val="Heading6Char"/>
     <w:uiPriority w:val="99"/>
     <w:unhideWhenUsed/>
     <w:qFormat/>
@@ -6161,11 +6235,11 @@
       <w:color w:val="243F60" w:themeColor="accent1" w:themeShade="7F"/>
     </w:rPr>
   </w:style>
-  <w:style w:type="paragraph" w:styleId="Ttulo7">
+  <w:style w:type="paragraph" w:styleId="Heading7">
     <w:name w:val="heading 7"/>
     <w:basedOn w:val="Normal"/>
     <w:next w:val="Normal"/>
-    <w:link w:val="Ttulo7Car"/>
+    <w:link w:val="Heading7Char"/>
     <w:uiPriority w:val="99"/>
     <w:unhideWhenUsed/>
     <w:qFormat/>
@@ -6187,11 +6261,11 @@
       <w:color w:val="404040" w:themeColor="text1" w:themeTint="BF"/>
     </w:rPr>
   </w:style>
-  <w:style w:type="paragraph" w:styleId="Ttulo8">
+  <w:style w:type="paragraph" w:styleId="Heading8">
     <w:name w:val="heading 8"/>
     <w:basedOn w:val="Normal"/>
     <w:next w:val="Normal"/>
-    <w:link w:val="Ttulo8Car"/>
+    <w:link w:val="Heading8Char"/>
     <w:uiPriority w:val="99"/>
     <w:unhideWhenUsed/>
     <w:qFormat/>
@@ -6211,12 +6285,12 @@
       <w:color w:val="404040" w:themeColor="text1" w:themeTint="BF"/>
     </w:rPr>
   </w:style>
-  <w:style w:type="paragraph" w:styleId="Ttulo9">
+  <w:style w:type="paragraph" w:styleId="Heading9">
     <w:name w:val="heading 9"/>
     <w:basedOn w:val="Normal"/>
     <w:next w:val="Normal"/>
-    <w:link w:val="Ttulo9Car"/>
-    <w:uiPriority w:val="99"/>
+    <w:link w:val="Heading9Char"/>
+    <w:uiPriority w:val="9"/>
     <w:semiHidden/>
     <w:unhideWhenUsed/>
     <w:qFormat/>
@@ -6238,13 +6312,13 @@
       <w:color w:val="404040" w:themeColor="text1" w:themeTint="BF"/>
     </w:rPr>
   </w:style>
-  <w:style w:type="character" w:default="1" w:styleId="Fuentedeprrafopredeter">
+  <w:style w:type="character" w:default="1" w:styleId="DefaultParagraphFont">
     <w:name w:val="Default Paragraph Font"/>
     <w:uiPriority w:val="1"/>
     <w:semiHidden/>
     <w:unhideWhenUsed/>
   </w:style>
-  <w:style w:type="table" w:default="1" w:styleId="Tablanormal">
+  <w:style w:type="table" w:default="1" w:styleId="TableNormal">
     <w:name w:val="Normal Table"/>
     <w:uiPriority w:val="99"/>
     <w:semiHidden/>
@@ -6259,16 +6333,16 @@
       </w:tblCellMar>
     </w:tblPr>
   </w:style>
-  <w:style w:type="numbering" w:default="1" w:styleId="Sinlista">
+  <w:style w:type="numbering" w:default="1" w:styleId="NoList">
     <w:name w:val="No List"/>
     <w:uiPriority w:val="99"/>
     <w:semiHidden/>
     <w:unhideWhenUsed/>
   </w:style>
-  <w:style w:type="paragraph" w:styleId="Encabezado">
+  <w:style w:type="paragraph" w:styleId="Header">
     <w:name w:val="header"/>
     <w:basedOn w:val="Normal"/>
-    <w:link w:val="EncabezadoCar"/>
+    <w:link w:val="HeaderChar"/>
     <w:uiPriority w:val="99"/>
     <w:unhideWhenUsed/>
     <w:qFormat/>
@@ -6284,10 +6358,10 @@
       <w:rFonts w:ascii="HelveticaNeueLT Com 67 MdCn" w:hAnsi="HelveticaNeueLT Com 67 MdCn"/>
     </w:rPr>
   </w:style>
-  <w:style w:type="character" w:customStyle="1" w:styleId="EncabezadoCar">
-    <w:name w:val="Encabezado Car"/>
-    <w:basedOn w:val="Fuentedeprrafopredeter"/>
-    <w:link w:val="Encabezado"/>
+  <w:style w:type="character" w:customStyle="1" w:styleId="HeaderChar">
+    <w:name w:val="Header Char"/>
+    <w:basedOn w:val="DefaultParagraphFont"/>
+    <w:link w:val="Header"/>
     <w:uiPriority w:val="99"/>
     <w:rsid w:val="00BF7C9D"/>
     <w:rPr>
@@ -6297,10 +6371,10 @@
       <w:lang w:val="ca-ES" w:eastAsia="es-ES"/>
     </w:rPr>
   </w:style>
-  <w:style w:type="paragraph" w:styleId="Piedepgina">
+  <w:style w:type="paragraph" w:styleId="Footer">
     <w:name w:val="footer"/>
     <w:basedOn w:val="Normal"/>
-    <w:link w:val="PiedepginaCar"/>
+    <w:link w:val="FooterChar"/>
     <w:uiPriority w:val="99"/>
     <w:unhideWhenUsed/>
     <w:rsid w:val="00BB1D52"/>
@@ -6311,10 +6385,10 @@
       </w:tabs>
     </w:pPr>
   </w:style>
-  <w:style w:type="character" w:customStyle="1" w:styleId="PiedepginaCar">
-    <w:name w:val="Pie de página Car"/>
-    <w:basedOn w:val="Fuentedeprrafopredeter"/>
-    <w:link w:val="Piedepgina"/>
+  <w:style w:type="character" w:customStyle="1" w:styleId="FooterChar">
+    <w:name w:val="Footer Char"/>
+    <w:basedOn w:val="DefaultParagraphFont"/>
+    <w:link w:val="Footer"/>
     <w:uiPriority w:val="99"/>
     <w:rsid w:val="00BB1D52"/>
     <w:rPr>
@@ -6324,9 +6398,9 @@
       <w:lang w:val="ca-ES" w:eastAsia="es-ES"/>
     </w:rPr>
   </w:style>
-  <w:style w:type="character" w:styleId="Textoennegrita">
+  <w:style w:type="character" w:styleId="Strong">
     <w:name w:val="Strong"/>
-    <w:basedOn w:val="Fuentedeprrafopredeter"/>
+    <w:basedOn w:val="DefaultParagraphFont"/>
     <w:qFormat/>
     <w:rsid w:val="00BB1D52"/>
     <w:rPr>
@@ -6337,10 +6411,10 @@
       <w:iCs w:val="0"/>
     </w:rPr>
   </w:style>
-  <w:style w:type="paragraph" w:styleId="Textodeglobo">
+  <w:style w:type="paragraph" w:styleId="BalloonText">
     <w:name w:val="Balloon Text"/>
     <w:basedOn w:val="Normal"/>
-    <w:link w:val="TextodegloboCar"/>
+    <w:link w:val="BalloonTextChar"/>
     <w:unhideWhenUsed/>
     <w:rsid w:val="00BB1D52"/>
     <w:pPr>
@@ -6351,10 +6425,10 @@
       <w:szCs w:val="18"/>
     </w:rPr>
   </w:style>
-  <w:style w:type="character" w:customStyle="1" w:styleId="TextodegloboCar">
-    <w:name w:val="Texto de globo Car"/>
-    <w:basedOn w:val="Fuentedeprrafopredeter"/>
-    <w:link w:val="Textodeglobo"/>
+  <w:style w:type="character" w:customStyle="1" w:styleId="BalloonTextChar">
+    <w:name w:val="Balloon Text Char"/>
+    <w:basedOn w:val="DefaultParagraphFont"/>
+    <w:link w:val="BalloonText"/>
     <w:rsid w:val="00BB1D52"/>
     <w:rPr>
       <w:rFonts w:ascii="Lucida Grande" w:eastAsia="Verdana" w:hAnsi="Lucida Grande" w:cs="Lucida Grande"/>
@@ -6363,9 +6437,9 @@
       <w:lang w:val="ca-ES" w:eastAsia="es-ES"/>
     </w:rPr>
   </w:style>
-  <w:style w:type="table" w:styleId="Tablaconcuadrcula">
+  <w:style w:type="table" w:styleId="TableGrid">
     <w:name w:val="Table Grid"/>
-    <w:basedOn w:val="Tablanormal"/>
+    <w:basedOn w:val="TableNormal"/>
     <w:uiPriority w:val="59"/>
     <w:rsid w:val="00BB1D52"/>
     <w:tblPr>
@@ -6379,9 +6453,9 @@
       </w:tblBorders>
     </w:tblPr>
   </w:style>
-  <w:style w:type="character" w:styleId="nfasisintenso">
+  <w:style w:type="character" w:styleId="IntenseEmphasis">
     <w:name w:val="Intense Emphasis"/>
-    <w:basedOn w:val="Fuentedeprrafopredeter"/>
+    <w:basedOn w:val="DefaultParagraphFont"/>
     <w:uiPriority w:val="21"/>
     <w:qFormat/>
     <w:rsid w:val="00BB1D52"/>
@@ -6393,10 +6467,10 @@
       <w:color w:val="000000" w:themeColor="text1"/>
     </w:rPr>
   </w:style>
-  <w:style w:type="character" w:customStyle="1" w:styleId="Ttulo1Car">
-    <w:name w:val="Título 1 Car"/>
-    <w:basedOn w:val="Fuentedeprrafopredeter"/>
-    <w:link w:val="Ttulo1"/>
+  <w:style w:type="character" w:customStyle="1" w:styleId="Heading1Char">
+    <w:name w:val="Heading 1 Char"/>
+    <w:basedOn w:val="DefaultParagraphFont"/>
+    <w:link w:val="Heading1"/>
     <w:uiPriority w:val="1"/>
     <w:rsid w:val="00133825"/>
     <w:rPr>
@@ -6408,9 +6482,9 @@
       <w:lang w:val="ca-ES" w:eastAsia="es-ES"/>
     </w:rPr>
   </w:style>
-  <w:style w:type="character" w:styleId="nfasis">
+  <w:style w:type="character" w:styleId="Emphasis">
     <w:name w:val="Emphasis"/>
-    <w:basedOn w:val="Fuentedeprrafopredeter"/>
+    <w:basedOn w:val="DefaultParagraphFont"/>
     <w:uiPriority w:val="20"/>
     <w:rsid w:val="00BB1D52"/>
     <w:rPr>
@@ -6418,10 +6492,10 @@
       <w:iCs/>
     </w:rPr>
   </w:style>
-  <w:style w:type="character" w:customStyle="1" w:styleId="Ttulo2Car">
-    <w:name w:val="Título 2 Car"/>
-    <w:basedOn w:val="Fuentedeprrafopredeter"/>
-    <w:link w:val="Ttulo2"/>
+  <w:style w:type="character" w:customStyle="1" w:styleId="Heading2Char">
+    <w:name w:val="Heading 2 Char"/>
+    <w:basedOn w:val="DefaultParagraphFont"/>
+    <w:link w:val="Heading2"/>
     <w:uiPriority w:val="1"/>
     <w:rsid w:val="00BB1D52"/>
     <w:rPr>
@@ -6433,11 +6507,11 @@
       <w:lang w:val="ca-ES" w:eastAsia="es-ES"/>
     </w:rPr>
   </w:style>
-  <w:style w:type="paragraph" w:styleId="Ttulo">
+  <w:style w:type="paragraph" w:styleId="Title">
     <w:name w:val="Title"/>
     <w:basedOn w:val="Normal"/>
     <w:next w:val="Normal"/>
-    <w:link w:val="TtuloCar"/>
+    <w:link w:val="TitleChar"/>
     <w:uiPriority w:val="99"/>
     <w:rsid w:val="00BB1D52"/>
     <w:pPr>
@@ -6456,10 +6530,10 @@
       <w:szCs w:val="52"/>
     </w:rPr>
   </w:style>
-  <w:style w:type="character" w:customStyle="1" w:styleId="TtuloCar">
-    <w:name w:val="Título Car"/>
-    <w:basedOn w:val="Fuentedeprrafopredeter"/>
-    <w:link w:val="Ttulo"/>
+  <w:style w:type="character" w:customStyle="1" w:styleId="TitleChar">
+    <w:name w:val="Title Char"/>
+    <w:basedOn w:val="DefaultParagraphFont"/>
+    <w:link w:val="Title"/>
     <w:uiPriority w:val="99"/>
     <w:rsid w:val="00BB1D52"/>
     <w:rPr>
@@ -6472,18 +6546,18 @@
       <w:lang w:val="ca-ES" w:eastAsia="es-ES"/>
     </w:rPr>
   </w:style>
-  <w:style w:type="paragraph" w:styleId="Subttulo">
+  <w:style w:type="paragraph" w:styleId="Subtitle">
     <w:name w:val="Subtitle"/>
     <w:basedOn w:val="Normal"/>
     <w:next w:val="Normal"/>
-    <w:link w:val="SubttuloCar"/>
+    <w:link w:val="SubtitleChar"/>
     <w:uiPriority w:val="11"/>
     <w:rsid w:val="00BB1D52"/>
   </w:style>
-  <w:style w:type="character" w:customStyle="1" w:styleId="SubttuloCar">
-    <w:name w:val="Subtítulo Car"/>
-    <w:basedOn w:val="Fuentedeprrafopredeter"/>
-    <w:link w:val="Subttulo"/>
+  <w:style w:type="character" w:customStyle="1" w:styleId="SubtitleChar">
+    <w:name w:val="Subtitle Char"/>
+    <w:basedOn w:val="DefaultParagraphFont"/>
+    <w:link w:val="Subtitle"/>
     <w:uiPriority w:val="11"/>
     <w:rsid w:val="00BB1D52"/>
     <w:rPr>
@@ -6493,9 +6567,9 @@
       <w:lang w:val="ca-ES" w:eastAsia="es-ES"/>
     </w:rPr>
   </w:style>
-  <w:style w:type="character" w:styleId="nfasissutil">
+  <w:style w:type="character" w:styleId="SubtleEmphasis">
     <w:name w:val="Subtle Emphasis"/>
-    <w:basedOn w:val="Fuentedeprrafopredeter"/>
+    <w:basedOn w:val="DefaultParagraphFont"/>
     <w:uiPriority w:val="19"/>
     <w:qFormat/>
     <w:rsid w:val="00E17D49"/>
@@ -6505,11 +6579,11 @@
       <w:color w:val="auto"/>
     </w:rPr>
   </w:style>
-  <w:style w:type="paragraph" w:styleId="Cita">
+  <w:style w:type="paragraph" w:styleId="Quote">
     <w:name w:val="Quote"/>
     <w:basedOn w:val="Normal"/>
     <w:next w:val="Normal"/>
-    <w:link w:val="CitaCar"/>
+    <w:link w:val="QuoteChar"/>
     <w:uiPriority w:val="29"/>
     <w:qFormat/>
     <w:rsid w:val="00BB1D52"/>
@@ -6519,10 +6593,10 @@
       <w:color w:val="000000" w:themeColor="text1"/>
     </w:rPr>
   </w:style>
-  <w:style w:type="character" w:customStyle="1" w:styleId="CitaCar">
-    <w:name w:val="Cita Car"/>
-    <w:basedOn w:val="Fuentedeprrafopredeter"/>
-    <w:link w:val="Cita"/>
+  <w:style w:type="character" w:customStyle="1" w:styleId="QuoteChar">
+    <w:name w:val="Quote Char"/>
+    <w:basedOn w:val="DefaultParagraphFont"/>
+    <w:link w:val="Quote"/>
     <w:uiPriority w:val="29"/>
     <w:rsid w:val="00BB1D52"/>
     <w:rPr>
@@ -6535,11 +6609,11 @@
       <w:lang w:val="ca-ES" w:eastAsia="es-ES"/>
     </w:rPr>
   </w:style>
-  <w:style w:type="paragraph" w:styleId="Citadestacada">
+  <w:style w:type="paragraph" w:styleId="IntenseQuote">
     <w:name w:val="Intense Quote"/>
     <w:basedOn w:val="Normal"/>
     <w:next w:val="Normal"/>
-    <w:link w:val="CitadestacadaCar"/>
+    <w:link w:val="IntenseQuoteChar"/>
     <w:uiPriority w:val="30"/>
     <w:rsid w:val="00BB1D52"/>
     <w:pPr>
@@ -6557,10 +6631,10 @@
       <w:color w:val="4F81BD" w:themeColor="accent1"/>
     </w:rPr>
   </w:style>
-  <w:style w:type="character" w:customStyle="1" w:styleId="CitadestacadaCar">
-    <w:name w:val="Cita destacada Car"/>
-    <w:basedOn w:val="Fuentedeprrafopredeter"/>
-    <w:link w:val="Citadestacada"/>
+  <w:style w:type="character" w:customStyle="1" w:styleId="IntenseQuoteChar">
+    <w:name w:val="Intense Quote Char"/>
+    <w:basedOn w:val="DefaultParagraphFont"/>
+    <w:link w:val="IntenseQuote"/>
     <w:uiPriority w:val="30"/>
     <w:rsid w:val="00BB1D52"/>
     <w:rPr>
@@ -6575,9 +6649,9 @@
       <w:lang w:val="ca-ES" w:eastAsia="es-ES"/>
     </w:rPr>
   </w:style>
-  <w:style w:type="character" w:styleId="Referenciasutil">
+  <w:style w:type="character" w:styleId="SubtleReference">
     <w:name w:val="Subtle Reference"/>
-    <w:basedOn w:val="Fuentedeprrafopredeter"/>
+    <w:basedOn w:val="DefaultParagraphFont"/>
     <w:uiPriority w:val="31"/>
     <w:rsid w:val="00BB1D52"/>
     <w:rPr>
@@ -6586,9 +6660,9 @@
       <w:u w:val="single"/>
     </w:rPr>
   </w:style>
-  <w:style w:type="character" w:styleId="Referenciaintensa">
+  <w:style w:type="character" w:styleId="IntenseReference">
     <w:name w:val="Intense Reference"/>
-    <w:basedOn w:val="Fuentedeprrafopredeter"/>
+    <w:basedOn w:val="DefaultParagraphFont"/>
     <w:uiPriority w:val="32"/>
     <w:rsid w:val="00BB1D52"/>
     <w:rPr>
@@ -6600,9 +6674,9 @@
       <w:u w:val="single"/>
     </w:rPr>
   </w:style>
-  <w:style w:type="character" w:styleId="Ttulodellibro">
+  <w:style w:type="character" w:styleId="BookTitle">
     <w:name w:val="Book Title"/>
-    <w:basedOn w:val="Fuentedeprrafopredeter"/>
+    <w:basedOn w:val="DefaultParagraphFont"/>
     <w:uiPriority w:val="33"/>
     <w:rsid w:val="00BB1D52"/>
     <w:rPr>
@@ -6612,7 +6686,7 @@
       <w:spacing w:val="5"/>
     </w:rPr>
   </w:style>
-  <w:style w:type="paragraph" w:styleId="Prrafodelista">
+  <w:style w:type="paragraph" w:styleId="ListParagraph">
     <w:name w:val="List Paragraph"/>
     <w:basedOn w:val="Normal"/>
     <w:uiPriority w:val="34"/>
@@ -6625,10 +6699,10 @@
       <w:contextualSpacing/>
     </w:pPr>
   </w:style>
-  <w:style w:type="character" w:customStyle="1" w:styleId="Ttulo3Car">
-    <w:name w:val="Título 3 Car"/>
-    <w:basedOn w:val="Fuentedeprrafopredeter"/>
-    <w:link w:val="Ttulo3"/>
+  <w:style w:type="character" w:customStyle="1" w:styleId="Heading3Char">
+    <w:name w:val="Heading 3 Char"/>
+    <w:basedOn w:val="DefaultParagraphFont"/>
+    <w:link w:val="Heading3"/>
     <w:uiPriority w:val="9"/>
     <w:rsid w:val="00D93AB9"/>
     <w:rPr>
@@ -6639,10 +6713,10 @@
       <w:lang w:val="ca-ES" w:eastAsia="es-ES"/>
     </w:rPr>
   </w:style>
-  <w:style w:type="character" w:customStyle="1" w:styleId="Ttulo4Car">
-    <w:name w:val="Título 4 Car"/>
-    <w:basedOn w:val="Fuentedeprrafopredeter"/>
-    <w:link w:val="Ttulo4"/>
+  <w:style w:type="character" w:customStyle="1" w:styleId="Heading4Char">
+    <w:name w:val="Heading 4 Char"/>
+    <w:basedOn w:val="DefaultParagraphFont"/>
+    <w:link w:val="Heading4"/>
     <w:uiPriority w:val="9"/>
     <w:rsid w:val="00044001"/>
     <w:rPr>
@@ -6655,10 +6729,10 @@
       <w:lang w:val="ca-ES" w:eastAsia="es-ES"/>
     </w:rPr>
   </w:style>
-  <w:style w:type="character" w:customStyle="1" w:styleId="Ttulo5Car">
-    <w:name w:val="Título 5 Car"/>
-    <w:basedOn w:val="Fuentedeprrafopredeter"/>
-    <w:link w:val="Ttulo5"/>
+  <w:style w:type="character" w:customStyle="1" w:styleId="Heading5Char">
+    <w:name w:val="Heading 5 Char"/>
+    <w:basedOn w:val="DefaultParagraphFont"/>
+    <w:link w:val="Heading5"/>
     <w:uiPriority w:val="99"/>
     <w:rsid w:val="00BB1D52"/>
     <w:rPr>
@@ -6669,10 +6743,10 @@
       <w:lang w:val="ca-ES" w:eastAsia="es-ES"/>
     </w:rPr>
   </w:style>
-  <w:style w:type="character" w:customStyle="1" w:styleId="Ttulo6Car">
-    <w:name w:val="Título 6 Car"/>
-    <w:basedOn w:val="Fuentedeprrafopredeter"/>
-    <w:link w:val="Ttulo6"/>
+  <w:style w:type="character" w:customStyle="1" w:styleId="Heading6Char">
+    <w:name w:val="Heading 6 Char"/>
+    <w:basedOn w:val="DefaultParagraphFont"/>
+    <w:link w:val="Heading6"/>
     <w:uiPriority w:val="99"/>
     <w:rsid w:val="00BB1D52"/>
     <w:rPr>
@@ -6685,10 +6759,10 @@
       <w:lang w:val="ca-ES" w:eastAsia="es-ES"/>
     </w:rPr>
   </w:style>
-  <w:style w:type="character" w:customStyle="1" w:styleId="Ttulo7Car">
-    <w:name w:val="Título 7 Car"/>
-    <w:basedOn w:val="Fuentedeprrafopredeter"/>
-    <w:link w:val="Ttulo7"/>
+  <w:style w:type="character" w:customStyle="1" w:styleId="Heading7Char">
+    <w:name w:val="Heading 7 Char"/>
+    <w:basedOn w:val="DefaultParagraphFont"/>
+    <w:link w:val="Heading7"/>
     <w:uiPriority w:val="99"/>
     <w:rsid w:val="00BB1D52"/>
     <w:rPr>
@@ -6701,10 +6775,10 @@
       <w:lang w:val="ca-ES" w:eastAsia="es-ES"/>
     </w:rPr>
   </w:style>
-  <w:style w:type="character" w:customStyle="1" w:styleId="Ttulo8Car">
-    <w:name w:val="Título 8 Car"/>
-    <w:basedOn w:val="Fuentedeprrafopredeter"/>
-    <w:link w:val="Ttulo8"/>
+  <w:style w:type="character" w:customStyle="1" w:styleId="Heading8Char">
+    <w:name w:val="Heading 8 Char"/>
+    <w:basedOn w:val="DefaultParagraphFont"/>
+    <w:link w:val="Heading8"/>
     <w:uiPriority w:val="99"/>
     <w:rsid w:val="00BB1D52"/>
     <w:rPr>
@@ -6715,10 +6789,10 @@
       <w:lang w:val="ca-ES" w:eastAsia="es-ES"/>
     </w:rPr>
   </w:style>
-  <w:style w:type="character" w:customStyle="1" w:styleId="Ttulo9Car">
-    <w:name w:val="Título 9 Car"/>
-    <w:basedOn w:val="Fuentedeprrafopredeter"/>
-    <w:link w:val="Ttulo9"/>
+  <w:style w:type="character" w:customStyle="1" w:styleId="Heading9Char">
+    <w:name w:val="Heading 9 Char"/>
+    <w:basedOn w:val="DefaultParagraphFont"/>
+    <w:link w:val="Heading9"/>
     <w:uiPriority w:val="99"/>
     <w:semiHidden/>
     <w:rsid w:val="00BB1D52"/>
@@ -6732,7 +6806,7 @@
       <w:lang w:val="ca-ES" w:eastAsia="es-ES"/>
     </w:rPr>
   </w:style>
-  <w:style w:type="paragraph" w:styleId="Descripcin">
+  <w:style w:type="paragraph" w:styleId="Caption">
     <w:name w:val="caption"/>
     <w:basedOn w:val="Normal"/>
     <w:next w:val="Normal"/>
@@ -6751,7 +6825,7 @@
       <w:szCs w:val="18"/>
     </w:rPr>
   </w:style>
-  <w:style w:type="paragraph" w:styleId="Sinespaciado">
+  <w:style w:type="paragraph" w:styleId="NoSpacing">
     <w:name w:val="No Spacing"/>
     <w:basedOn w:val="Normal"/>
     <w:uiPriority w:val="99"/>
@@ -6761,9 +6835,9 @@
       <w:spacing w:line="240" w:lineRule="auto"/>
     </w:pPr>
   </w:style>
-  <w:style w:type="paragraph" w:styleId="TtuloTDC">
+  <w:style w:type="paragraph" w:styleId="TOCHeading">
     <w:name w:val="TOC Heading"/>
-    <w:basedOn w:val="Ttulo1"/>
+    <w:basedOn w:val="Heading1"/>
     <w:next w:val="Normal"/>
     <w:uiPriority w:val="39"/>
     <w:unhideWhenUsed/>
@@ -6802,9 +6876,9 @@
       <w:lang w:val="es-ES"/>
     </w:rPr>
   </w:style>
-  <w:style w:type="character" w:styleId="Hipervnculo">
+  <w:style w:type="character" w:styleId="Hyperlink">
     <w:name w:val="Hyperlink"/>
-    <w:basedOn w:val="Fuentedeprrafopredeter"/>
+    <w:basedOn w:val="DefaultParagraphFont"/>
     <w:uiPriority w:val="99"/>
     <w:unhideWhenUsed/>
     <w:rsid w:val="00BB1D52"/>
@@ -6825,7 +6899,7 @@
   </w:style>
   <w:style w:type="character" w:customStyle="1" w:styleId="LinkCar">
     <w:name w:val="Link Car"/>
-    <w:basedOn w:val="Fuentedeprrafopredeter"/>
+    <w:basedOn w:val="DefaultParagraphFont"/>
     <w:link w:val="Link"/>
     <w:rsid w:val="00B67142"/>
     <w:rPr>
@@ -6835,9 +6909,9 @@
       <w:lang w:val="ca-ES" w:eastAsia="es-ES"/>
     </w:rPr>
   </w:style>
-  <w:style w:type="table" w:styleId="Listaoscura-nfasis4">
+  <w:style w:type="table" w:styleId="DarkList-Accent4">
     <w:name w:val="Dark List Accent 4"/>
-    <w:basedOn w:val="Tablanormal"/>
+    <w:basedOn w:val="TableNormal"/>
     <w:uiPriority w:val="70"/>
     <w:rsid w:val="00BB1D52"/>
     <w:rPr>
@@ -6941,7 +7015,7 @@
   </w:style>
   <w:style w:type="table" w:customStyle="1" w:styleId="StarTable">
     <w:name w:val="StarTable"/>
-    <w:basedOn w:val="Tablaconcuadrcula"/>
+    <w:basedOn w:val="TableGrid"/>
     <w:uiPriority w:val="99"/>
     <w:rsid w:val="00BD7D40"/>
     <w:rPr>
@@ -7008,9 +7082,9 @@
       </w:rPr>
     </w:tblStylePr>
   </w:style>
-  <w:style w:type="table" w:styleId="Sombreadoclaro-nfasis3">
+  <w:style w:type="table" w:styleId="LightShading-Accent3">
     <w:name w:val="Light Shading Accent 3"/>
-    <w:basedOn w:val="Tablanormal"/>
+    <w:basedOn w:val="TableNormal"/>
     <w:uiPriority w:val="60"/>
     <w:rsid w:val="00BB1D52"/>
     <w:rPr>
@@ -7101,9 +7175,9 @@
       </w:tcPr>
     </w:tblStylePr>
   </w:style>
-  <w:style w:type="character" w:styleId="Nmerodepgina">
+  <w:style w:type="character" w:styleId="PageNumber">
     <w:name w:val="page number"/>
-    <w:basedOn w:val="Fuentedeprrafopredeter"/>
+    <w:basedOn w:val="DefaultParagraphFont"/>
     <w:uiPriority w:val="99"/>
     <w:semiHidden/>
     <w:unhideWhenUsed/>
@@ -7111,7 +7185,7 @@
   </w:style>
   <w:style w:type="table" w:customStyle="1" w:styleId="Alert">
     <w:name w:val="Alert"/>
-    <w:basedOn w:val="Tablanormal"/>
+    <w:basedOn w:val="TableNormal"/>
     <w:uiPriority w:val="99"/>
     <w:rsid w:val="00D9468F"/>
     <w:pPr>
@@ -7160,7 +7234,7 @@
   </w:style>
   <w:style w:type="character" w:customStyle="1" w:styleId="IconesCar">
     <w:name w:val="Icones Car"/>
-    <w:basedOn w:val="Fuentedeprrafopredeter"/>
+    <w:basedOn w:val="DefaultParagraphFont"/>
     <w:link w:val="Icones"/>
     <w:rsid w:val="00BB1D52"/>
     <w:rPr>
@@ -7173,7 +7247,7 @@
   </w:style>
   <w:style w:type="table" w:customStyle="1" w:styleId="StarTable2">
     <w:name w:val="StarTable2"/>
-    <w:basedOn w:val="Tablanormal"/>
+    <w:basedOn w:val="TableNormal"/>
     <w:uiPriority w:val="99"/>
     <w:qFormat/>
     <w:rsid w:val="00FD5F0C"/>
@@ -7198,7 +7272,7 @@
   </w:style>
   <w:style w:type="table" w:customStyle="1" w:styleId="Estilo1">
     <w:name w:val="Estilo1"/>
-    <w:basedOn w:val="Tablanormal"/>
+    <w:basedOn w:val="TableNormal"/>
     <w:uiPriority w:val="99"/>
     <w:qFormat/>
     <w:rsid w:val="00BB1D52"/>
@@ -7216,7 +7290,7 @@
       <w:shd w:val="clear" w:color="auto" w:fill="auto"/>
     </w:tcPr>
   </w:style>
-  <w:style w:type="paragraph" w:styleId="TDC1">
+  <w:style w:type="paragraph" w:styleId="TOC1">
     <w:name w:val="toc 1"/>
     <w:basedOn w:val="Normal"/>
     <w:next w:val="Normal"/>
@@ -7236,7 +7310,7 @@
       <w:szCs w:val="22"/>
     </w:rPr>
   </w:style>
-  <w:style w:type="paragraph" w:styleId="TDC2">
+  <w:style w:type="paragraph" w:styleId="TOC2">
     <w:name w:val="toc 2"/>
     <w:basedOn w:val="Normal"/>
     <w:next w:val="Normal"/>
@@ -7251,7 +7325,7 @@
       <w:szCs w:val="22"/>
     </w:rPr>
   </w:style>
-  <w:style w:type="paragraph" w:styleId="Remitedesobre">
+  <w:style w:type="paragraph" w:styleId="EnvelopeReturn">
     <w:name w:val="envelope return"/>
     <w:basedOn w:val="Normal"/>
     <w:rsid w:val="00BB1D52"/>
@@ -7266,15 +7340,15 @@
       <w:lang w:val="en-US"/>
     </w:rPr>
   </w:style>
-  <w:style w:type="paragraph" w:styleId="Lista">
+  <w:style w:type="paragraph" w:styleId="List">
     <w:name w:val="List"/>
-    <w:basedOn w:val="Textoindependiente"/>
+    <w:basedOn w:val="BodyText"/>
     <w:rsid w:val="00BB1D52"/>
   </w:style>
-  <w:style w:type="paragraph" w:styleId="Textoindependiente">
+  <w:style w:type="paragraph" w:styleId="BodyText">
     <w:name w:val="Body Text"/>
     <w:basedOn w:val="Normal"/>
-    <w:link w:val="TextoindependienteCar"/>
+    <w:link w:val="BodyTextChar"/>
     <w:uiPriority w:val="99"/>
     <w:rsid w:val="00BB1D52"/>
     <w:pPr>
@@ -7286,10 +7360,10 @@
       <w:lang w:val="en-US"/>
     </w:rPr>
   </w:style>
-  <w:style w:type="character" w:customStyle="1" w:styleId="TextoindependienteCar">
-    <w:name w:val="Texto independiente Car"/>
-    <w:basedOn w:val="Fuentedeprrafopredeter"/>
-    <w:link w:val="Textoindependiente"/>
+  <w:style w:type="character" w:customStyle="1" w:styleId="BodyTextChar">
+    <w:name w:val="Body Text Char"/>
+    <w:basedOn w:val="DefaultParagraphFont"/>
+    <w:link w:val="BodyText"/>
     <w:uiPriority w:val="99"/>
     <w:rsid w:val="00BB1D52"/>
     <w:rPr>
@@ -7310,7 +7384,7 @@
   <w:style w:type="paragraph" w:customStyle="1" w:styleId="Heading">
     <w:name w:val="Heading"/>
     <w:basedOn w:val="Normal"/>
-    <w:next w:val="Textoindependiente"/>
+    <w:next w:val="BodyText"/>
     <w:rsid w:val="00BB1D52"/>
     <w:pPr>
       <w:keepNext/>
@@ -7327,7 +7401,7 @@
   </w:style>
   <w:style w:type="paragraph" w:customStyle="1" w:styleId="TableContents">
     <w:name w:val="Table Contents"/>
-    <w:basedOn w:val="Textoindependiente"/>
+    <w:basedOn w:val="BodyText"/>
     <w:rsid w:val="00BB1D52"/>
   </w:style>
   <w:style w:type="paragraph" w:customStyle="1" w:styleId="Caption1">
@@ -7351,7 +7425,7 @@
   </w:style>
   <w:style w:type="paragraph" w:customStyle="1" w:styleId="Framecontents">
     <w:name w:val="Frame contents"/>
-    <w:basedOn w:val="Textoindependiente"/>
+    <w:basedOn w:val="BodyText"/>
     <w:rsid w:val="00BB1D52"/>
   </w:style>
   <w:style w:type="paragraph" w:customStyle="1" w:styleId="Index">
@@ -7386,7 +7460,7 @@
   <w:style w:type="paragraph" w:customStyle="1" w:styleId="HorizontalLine">
     <w:name w:val="Horizontal Line"/>
     <w:basedOn w:val="Normal"/>
-    <w:next w:val="Textoindependiente"/>
+    <w:next w:val="BodyText"/>
     <w:rsid w:val="00BB1D52"/>
     <w:pPr>
       <w:pBdr>
@@ -7404,7 +7478,7 @@
   </w:style>
   <w:style w:type="character" w:customStyle="1" w:styleId="apple-style-span">
     <w:name w:val="apple-style-span"/>
-    <w:basedOn w:val="Fuentedeprrafopredeter"/>
+    <w:basedOn w:val="DefaultParagraphFont"/>
     <w:uiPriority w:val="99"/>
     <w:rsid w:val="00BB1D52"/>
   </w:style>
@@ -7443,7 +7517,7 @@
       <w:b/>
     </w:rPr>
   </w:style>
-  <w:style w:type="paragraph" w:styleId="TDC3">
+  <w:style w:type="paragraph" w:styleId="TOC3">
     <w:name w:val="toc 3"/>
     <w:basedOn w:val="Normal"/>
     <w:next w:val="Normal"/>
@@ -7460,7 +7534,7 @@
   </w:style>
   <w:style w:type="table" w:customStyle="1" w:styleId="StarHeaderTable">
     <w:name w:val="StarHeaderTable"/>
-    <w:basedOn w:val="Tablanormal"/>
+    <w:basedOn w:val="TableNormal"/>
     <w:uiPriority w:val="99"/>
     <w:qFormat/>
     <w:rsid w:val="00BF7C9D"/>
@@ -7485,7 +7559,7 @@
       <w:vAlign w:val="center"/>
     </w:tcPr>
   </w:style>
-  <w:style w:type="paragraph" w:styleId="TDC4">
+  <w:style w:type="paragraph" w:styleId="TOC4">
     <w:name w:val="toc 4"/>
     <w:basedOn w:val="Normal"/>
     <w:next w:val="Normal"/>
@@ -7516,7 +7590,7 @@
   </w:style>
   <w:style w:type="character" w:customStyle="1" w:styleId="CodiCar">
     <w:name w:val="Codi Car"/>
-    <w:basedOn w:val="Fuentedeprrafopredeter"/>
+    <w:basedOn w:val="DefaultParagraphFont"/>
     <w:link w:val="Codi"/>
     <w:rsid w:val="008E54ED"/>
     <w:rPr>
@@ -7528,7 +7602,7 @@
   </w:style>
   <w:style w:type="table" w:customStyle="1" w:styleId="ColumnaIcones">
     <w:name w:val="ColumnaIcones"/>
-    <w:basedOn w:val="Tablanormal"/>
+    <w:basedOn w:val="TableNormal"/>
     <w:uiPriority w:val="99"/>
     <w:qFormat/>
     <w:rsid w:val="007926D1"/>
@@ -7560,7 +7634,7 @@
   </w:style>
   <w:style w:type="character" w:customStyle="1" w:styleId="TeclesCar">
     <w:name w:val="Tecles Car"/>
-    <w:basedOn w:val="Fuentedeprrafopredeter"/>
+    <w:basedOn w:val="DefaultParagraphFont"/>
     <w:link w:val="Tecles"/>
     <w:rsid w:val="00133825"/>
     <w:rPr>
@@ -7897,7 +7971,7 @@
 </file>
 
 <file path=customXml/itemProps1.xml><?xml version="1.0" encoding="utf-8"?>
-<ds:datastoreItem xmlns:ds="http://schemas.openxmlformats.org/officeDocument/2006/customXml" ds:itemID="{1AD39CC3-6568-4DFC-91FB-2AA1E8CF903F}">
+<ds:datastoreItem xmlns:ds="http://schemas.openxmlformats.org/officeDocument/2006/customXml" ds:itemID="{63DFBB30-F62B-4A94-BE65-A2C4A31B2575}">
   <ds:schemaRefs>
     <ds:schemaRef ds:uri="http://schemas.openxmlformats.org/officeDocument/2006/bibliography"/>
   </ds:schemaRefs>

</xml_diff>